<commit_message>
Added React GenericTable Edit, Delete, SoftDelete actions. Added Generic Edit Modal popup
</commit_message>
<xml_diff>
--- a/VaccineDB Exam Work.docx
+++ b/VaccineDB Exam Work.docx
@@ -3343,8 +3343,280 @@
     <w:p>
       <w:pPr>
         <w:pStyle w:val="KonuBal"/>
+        <w:rPr>
+          <w:shd w:val="clear" w:color="auto" w:fill="FFFFFF"/>
+        </w:rPr>
       </w:pPr>
       <w:bookmarkStart w:id="10" w:name="_Toc201251623"/>
+      <w:r>
+        <w:rPr>
+          <w:shd w:val="clear" w:color="auto" w:fill="FFFFFF"/>
+        </w:rPr>
+        <w:t>HTTP İstek Atma</w:t>
+      </w:r>
+    </w:p>
+    <w:p>
+      <w:pPr>
+        <w:pStyle w:val="Balk3"/>
+      </w:pPr>
+      <w:r>
+        <w:t>Kullanım Tavsiyesi</w:t>
+      </w:r>
+    </w:p>
+    <w:p>
+      <w:pPr>
+        <w:pStyle w:val="ListeParagraf"/>
+        <w:numPr>
+          <w:ilvl w:val="0"/>
+          <w:numId w:val="7"/>
+        </w:numPr>
+        <w:spacing w:after="0"/>
+        <w:rPr>
+          <w:rFonts w:ascii="Consolas" w:hAnsi="Consolas"/>
+          <w:color w:val="242424"/>
+          <w:sz w:val="19"/>
+          <w:szCs w:val="19"/>
+          <w:shd w:val="clear" w:color="auto" w:fill="FFFFFF"/>
+        </w:rPr>
+      </w:pPr>
+      <w:r>
+        <w:t>Eğer backend'den bu verilere erişeceksen:</w:t>
+      </w:r>
+      <w:r>
+        <w:t xml:space="preserve"> </w:t>
+      </w:r>
+    </w:p>
+    <w:p>
+      <w:pPr>
+        <w:autoSpaceDE w:val="0"/>
+        <w:autoSpaceDN w:val="0"/>
+        <w:adjustRightInd w:val="0"/>
+        <w:spacing w:after="0" w:line="240" w:lineRule="auto"/>
+        <w:ind w:left="708" w:firstLine="708"/>
+        <w:rPr>
+          <w:rStyle w:val="hljs-keyword"/>
+          <w:rFonts w:ascii="Courier New" w:eastAsiaTheme="majorEastAsia" w:hAnsi="Courier New" w:cs="Courier New"/>
+          <w:sz w:val="20"/>
+          <w:szCs w:val="20"/>
+        </w:rPr>
+      </w:pPr>
+      <w:proofErr w:type="gramStart"/>
+      <w:r>
+        <w:rPr>
+          <w:rFonts w:ascii="Consolas" w:hAnsi="Consolas"/>
+          <w:color w:val="242424"/>
+          <w:sz w:val="19"/>
+          <w:szCs w:val="19"/>
+          <w:shd w:val="clear" w:color="auto" w:fill="FFFFFF"/>
+        </w:rPr>
+        <w:t>var</w:t>
+      </w:r>
+      <w:proofErr w:type="gramEnd"/>
+      <w:r>
+        <w:rPr>
+          <w:rFonts w:ascii="Consolas" w:hAnsi="Consolas"/>
+          <w:color w:val="242424"/>
+          <w:sz w:val="19"/>
+          <w:szCs w:val="19"/>
+          <w:shd w:val="clear" w:color="auto" w:fill="FFFFFF"/>
+        </w:rPr>
+        <w:t xml:space="preserve"> response = await _httpClient.GetAsync("https://jsonplaceholder.typicode.com/posts");</w:t>
+      </w:r>
+      <w:r>
+        <w:rPr>
+          <w:rStyle w:val="hljs-keyword"/>
+          <w:rFonts w:ascii="Courier New" w:eastAsiaTheme="majorEastAsia" w:hAnsi="Courier New" w:cs="Courier New"/>
+          <w:sz w:val="20"/>
+          <w:szCs w:val="20"/>
+        </w:rPr>
+        <w:t xml:space="preserve"> </w:t>
+      </w:r>
+    </w:p>
+    <w:p>
+      <w:pPr>
+        <w:autoSpaceDE w:val="0"/>
+        <w:autoSpaceDN w:val="0"/>
+        <w:adjustRightInd w:val="0"/>
+        <w:spacing w:after="0" w:line="240" w:lineRule="auto"/>
+        <w:ind w:firstLine="708"/>
+      </w:pPr>
+      <w:r>
+        <w:t>Program.cs’de CORS ayarı yapılmalı</w:t>
+      </w:r>
+    </w:p>
+    <w:p>
+      <w:pPr>
+        <w:autoSpaceDE w:val="0"/>
+        <w:autoSpaceDN w:val="0"/>
+        <w:adjustRightInd w:val="0"/>
+        <w:spacing w:after="0" w:line="240" w:lineRule="auto"/>
+        <w:ind w:left="1416"/>
+      </w:pPr>
+      <w:proofErr w:type="gramStart"/>
+      <w:r>
+        <w:t>policy</w:t>
+      </w:r>
+      <w:r>
+        <w:t>.WithOrigins</w:t>
+      </w:r>
+      <w:proofErr w:type="gramEnd"/>
+      <w:r>
+        <w:t>("</w:t>
+      </w:r>
+      <w:r>
+        <w:rPr>
+          <w:rFonts w:ascii="Consolas" w:hAnsi="Consolas"/>
+          <w:color w:val="242424"/>
+          <w:sz w:val="19"/>
+          <w:szCs w:val="19"/>
+          <w:shd w:val="clear" w:color="auto" w:fill="FFFFFF"/>
+        </w:rPr>
+        <w:t>https://jsonplaceholder.typicode.com</w:t>
+      </w:r>
+      <w:r>
+        <w:t xml:space="preserve"> </w:t>
+      </w:r>
+      <w:r>
+        <w:t>") // React dev sunucusu</w:t>
+      </w:r>
+    </w:p>
+    <w:p>
+      <w:pPr>
+        <w:autoSpaceDE w:val="0"/>
+        <w:autoSpaceDN w:val="0"/>
+        <w:adjustRightInd w:val="0"/>
+        <w:spacing w:after="0" w:line="240" w:lineRule="auto"/>
+        <w:ind w:left="1416" w:firstLine="708"/>
+      </w:pPr>
+      <w:proofErr w:type="gramStart"/>
+      <w:r>
+        <w:t>.AllowCredentials</w:t>
+      </w:r>
+      <w:proofErr w:type="gramEnd"/>
+      <w:r>
+        <w:t>()</w:t>
+      </w:r>
+    </w:p>
+    <w:p>
+      <w:pPr>
+        <w:autoSpaceDE w:val="0"/>
+        <w:autoSpaceDN w:val="0"/>
+        <w:adjustRightInd w:val="0"/>
+        <w:spacing w:after="0" w:line="240" w:lineRule="auto"/>
+        <w:ind w:left="1416"/>
+      </w:pPr>
+      <w:bookmarkStart w:id="11" w:name="_GoBack"/>
+      <w:bookmarkEnd w:id="11"/>
+    </w:p>
+    <w:p>
+      <w:pPr>
+        <w:pStyle w:val="ListeParagraf"/>
+        <w:numPr>
+          <w:ilvl w:val="0"/>
+          <w:numId w:val="7"/>
+        </w:numPr>
+        <w:autoSpaceDE w:val="0"/>
+        <w:autoSpaceDN w:val="0"/>
+        <w:adjustRightInd w:val="0"/>
+        <w:spacing w:after="0" w:line="240" w:lineRule="auto"/>
+      </w:pPr>
+      <w:r>
+        <w:t>Frontend (örneğin React) ile erişeceksen:</w:t>
+      </w:r>
+    </w:p>
+    <w:p>
+      <w:pPr>
+        <w:autoSpaceDE w:val="0"/>
+        <w:autoSpaceDN w:val="0"/>
+        <w:adjustRightInd w:val="0"/>
+        <w:spacing w:after="0" w:line="240" w:lineRule="auto"/>
+        <w:ind w:firstLine="708"/>
+        <w:rPr>
+          <w:rFonts w:ascii="Consolas" w:hAnsi="Consolas"/>
+          <w:color w:val="242424"/>
+          <w:sz w:val="19"/>
+          <w:szCs w:val="19"/>
+          <w:shd w:val="clear" w:color="auto" w:fill="FFFFFF"/>
+        </w:rPr>
+      </w:pPr>
+      <w:proofErr w:type="gramStart"/>
+      <w:r>
+        <w:rPr>
+          <w:rFonts w:ascii="Consolas" w:hAnsi="Consolas"/>
+          <w:color w:val="242424"/>
+          <w:sz w:val="19"/>
+          <w:szCs w:val="19"/>
+          <w:shd w:val="clear" w:color="auto" w:fill="FFFFFF"/>
+        </w:rPr>
+        <w:t>const</w:t>
+      </w:r>
+      <w:proofErr w:type="gramEnd"/>
+      <w:r>
+        <w:rPr>
+          <w:rFonts w:ascii="Consolas" w:hAnsi="Consolas"/>
+          <w:color w:val="242424"/>
+          <w:sz w:val="19"/>
+          <w:szCs w:val="19"/>
+          <w:shd w:val="clear" w:color="auto" w:fill="FFFFFF"/>
+        </w:rPr>
+        <w:t xml:space="preserve"> response = await fetch("https://dummyjson.com/products");</w:t>
+      </w:r>
+    </w:p>
+    <w:p>
+      <w:pPr>
+        <w:autoSpaceDE w:val="0"/>
+        <w:autoSpaceDN w:val="0"/>
+        <w:adjustRightInd w:val="0"/>
+        <w:spacing w:after="0" w:line="240" w:lineRule="auto"/>
+        <w:ind w:firstLine="708"/>
+        <w:rPr>
+          <w:rFonts w:ascii="Consolas" w:hAnsi="Consolas"/>
+          <w:color w:val="242424"/>
+          <w:sz w:val="19"/>
+          <w:szCs w:val="19"/>
+          <w:shd w:val="clear" w:color="auto" w:fill="FFFFFF"/>
+        </w:rPr>
+      </w:pPr>
+      <w:proofErr w:type="gramStart"/>
+      <w:r>
+        <w:rPr>
+          <w:rFonts w:ascii="Consolas" w:hAnsi="Consolas"/>
+          <w:color w:val="242424"/>
+          <w:sz w:val="19"/>
+          <w:szCs w:val="19"/>
+          <w:shd w:val="clear" w:color="auto" w:fill="FFFFFF"/>
+        </w:rPr>
+        <w:t>const</w:t>
+      </w:r>
+      <w:proofErr w:type="gramEnd"/>
+      <w:r>
+        <w:rPr>
+          <w:rFonts w:ascii="Consolas" w:hAnsi="Consolas"/>
+          <w:color w:val="242424"/>
+          <w:sz w:val="19"/>
+          <w:szCs w:val="19"/>
+          <w:shd w:val="clear" w:color="auto" w:fill="FFFFFF"/>
+        </w:rPr>
+        <w:t xml:space="preserve"> data = await response.json();</w:t>
+      </w:r>
+    </w:p>
+    <w:p>
+      <w:pPr>
+        <w:spacing w:after="0"/>
+        <w:rPr>
+          <w:rFonts w:ascii="Consolas" w:hAnsi="Consolas"/>
+          <w:b/>
+          <w:color w:val="242424"/>
+          <w:sz w:val="19"/>
+          <w:szCs w:val="19"/>
+          <w:shd w:val="clear" w:color="auto" w:fill="FFFFFF"/>
+        </w:rPr>
+      </w:pPr>
+    </w:p>
+    <w:p>
+      <w:pPr>
+        <w:pStyle w:val="KonuBal"/>
+      </w:pPr>
       <w:r>
         <w:t>Microsoft.Identity</w:t>
       </w:r>
@@ -3524,7 +3796,7 @@
       <w:pPr>
         <w:pStyle w:val="KonuBal"/>
       </w:pPr>
-      <w:bookmarkStart w:id="11" w:name="_Toc201251626"/>
+      <w:bookmarkStart w:id="12" w:name="_Toc201251626"/>
       <w:r>
         <w:t xml:space="preserve">Migration </w:t>
       </w:r>
@@ -3537,7 +3809,7 @@
       <w:r>
         <w:t xml:space="preserve"> First</w:t>
       </w:r>
-      <w:bookmarkEnd w:id="11"/>
+      <w:bookmarkEnd w:id="12"/>
     </w:p>
     <w:p>
       <w:pPr>
@@ -3646,6 +3918,7 @@
           <w:b/>
           <w:i/>
         </w:rPr>
+        <w:lastRenderedPageBreak/>
         <w:t>dotnet</w:t>
       </w:r>
       <w:proofErr w:type="gramEnd"/>
@@ -4154,7 +4427,6 @@
           <w:szCs w:val="19"/>
           <w:shd w:val="clear" w:color="auto" w:fill="FFFFFF"/>
         </w:rPr>
-        <w:lastRenderedPageBreak/>
         <w:t>dotnet</w:t>
       </w:r>
       <w:proofErr w:type="gramEnd"/>
@@ -4797,7 +5069,7 @@
       <w:pPr>
         <w:pStyle w:val="KonuBal"/>
       </w:pPr>
-      <w:bookmarkStart w:id="12" w:name="_Toc201251627"/>
+      <w:bookmarkStart w:id="13" w:name="_Toc201251627"/>
       <w:r>
         <w:t xml:space="preserve">Migration </w:t>
       </w:r>
@@ -4810,7 +5082,7 @@
       <w:r>
         <w:t xml:space="preserve"> First</w:t>
       </w:r>
-      <w:bookmarkEnd w:id="12"/>
+      <w:bookmarkEnd w:id="13"/>
     </w:p>
     <w:p>
       <w:pPr>
@@ -4962,11 +5234,11 @@
       <w:pPr>
         <w:pStyle w:val="KonuBal"/>
       </w:pPr>
-      <w:bookmarkStart w:id="13" w:name="_Toc201251628"/>
+      <w:bookmarkStart w:id="14" w:name="_Toc201251628"/>
       <w:r>
         <w:t>RabbitMq Kurulum</w:t>
       </w:r>
-      <w:bookmarkEnd w:id="13"/>
+      <w:bookmarkEnd w:id="14"/>
       <w:r>
         <w:t xml:space="preserve"> </w:t>
       </w:r>
@@ -5086,11 +5358,11 @@
       <w:pPr>
         <w:pStyle w:val="KonuBal"/>
       </w:pPr>
-      <w:bookmarkStart w:id="14" w:name="_Toc201251629"/>
+      <w:bookmarkStart w:id="15" w:name="_Toc201251629"/>
       <w:r>
         <w:t>Redis Kurulumu</w:t>
       </w:r>
-      <w:bookmarkEnd w:id="14"/>
+      <w:bookmarkEnd w:id="15"/>
       <w:r>
         <w:t xml:space="preserve"> </w:t>
       </w:r>
@@ -5248,11 +5520,11 @@
       <w:pPr>
         <w:pStyle w:val="KonuBal"/>
       </w:pPr>
-      <w:bookmarkStart w:id="15" w:name="_Toc201251631"/>
+      <w:bookmarkStart w:id="16" w:name="_Toc201251631"/>
       <w:r>
         <w:t>UnitOfWorkTransactionFilter</w:t>
       </w:r>
-      <w:bookmarkEnd w:id="15"/>
+      <w:bookmarkEnd w:id="16"/>
     </w:p>
     <w:p>
       <w:pPr>
@@ -5555,6 +5827,7 @@
         <w:pStyle w:val="KonuBal"/>
       </w:pPr>
       <w:r>
+        <w:lastRenderedPageBreak/>
         <w:t>Nuget</w:t>
       </w:r>
     </w:p>
@@ -5654,11 +5927,11 @@
       <w:pPr>
         <w:pStyle w:val="KonuBal"/>
       </w:pPr>
-      <w:bookmarkStart w:id="16" w:name="_Toc201251634"/>
+      <w:bookmarkStart w:id="17" w:name="_Toc201251634"/>
       <w:r>
         <w:t>Program.cs</w:t>
       </w:r>
-      <w:bookmarkEnd w:id="16"/>
+      <w:bookmarkEnd w:id="17"/>
       <w:r>
         <w:t xml:space="preserve"> </w:t>
       </w:r>
@@ -5773,8 +6046,6 @@
         </w:rPr>
         <w:t xml:space="preserve"> Microsoft.AspNetCore.Mvc.Authorization;</w:t>
       </w:r>
-      <w:bookmarkStart w:id="17" w:name="_GoBack"/>
-      <w:bookmarkEnd w:id="17"/>
     </w:p>
     <w:p>
       <w:pPr>
@@ -6021,7 +6292,6 @@
           <w:szCs w:val="19"/>
           <w:highlight w:val="white"/>
         </w:rPr>
-        <w:lastRenderedPageBreak/>
         <w:t>using</w:t>
       </w:r>
       <w:proofErr w:type="gramEnd"/>
@@ -8260,6 +8530,7 @@
           <w:szCs w:val="19"/>
           <w:highlight w:val="white"/>
         </w:rPr>
+        <w:lastRenderedPageBreak/>
         <w:t xml:space="preserve">        {</w:t>
       </w:r>
     </w:p>
@@ -11168,6 +11439,7 @@
           <w:szCs w:val="19"/>
           <w:highlight w:val="white"/>
         </w:rPr>
+        <w:lastRenderedPageBreak/>
         <w:t xml:space="preserve">            </w:t>
       </w:r>
       <w:r>
@@ -13298,6 +13570,7 @@
         <w:pStyle w:val="KonuBal"/>
       </w:pPr>
       <w:r>
+        <w:lastRenderedPageBreak/>
         <w:t>RabbitMQ Consumer</w:t>
       </w:r>
       <w:r>
@@ -13670,7 +13943,6 @@
           <w:szCs w:val="19"/>
           <w:shd w:val="clear" w:color="auto" w:fill="FFFFFF"/>
         </w:rPr>
-        <w:lastRenderedPageBreak/>
         <w:t xml:space="preserve">    IOptions&lt;ServiceAccountOptions&gt; serviceAccountOptions,</w:t>
       </w:r>
     </w:p>
@@ -15937,6 +16209,7 @@
           <w:szCs w:val="19"/>
           <w:highlight w:val="white"/>
         </w:rPr>
+        <w:lastRenderedPageBreak/>
         <w:t xml:space="preserve">            </w:t>
       </w:r>
       <w:proofErr w:type="gramStart"/>
@@ -16280,7 +16553,6 @@
           <w:szCs w:val="21"/>
           <w:shd w:val="clear" w:color="auto" w:fill="F9F9F9"/>
         </w:rPr>
-        <w:lastRenderedPageBreak/>
         <w:t>npm</w:t>
       </w:r>
       <w:proofErr w:type="gramEnd"/>
@@ -17834,6 +18106,7 @@
           <w:szCs w:val="21"/>
           <w:lang w:eastAsia="tr-TR"/>
         </w:rPr>
+        <w:lastRenderedPageBreak/>
         <w:t xml:space="preserve">    </w:t>
       </w:r>
       <w:r>
@@ -18380,7 +18653,6 @@
           <w:szCs w:val="21"/>
           <w:lang w:eastAsia="tr-TR"/>
         </w:rPr>
-        <w:lastRenderedPageBreak/>
         <w:t>    ]</w:t>
       </w:r>
     </w:p>
@@ -20333,6 +20605,7 @@
           <w:szCs w:val="21"/>
           <w:lang w:eastAsia="tr-TR"/>
         </w:rPr>
+        <w:lastRenderedPageBreak/>
         <w:t xml:space="preserve">    </w:t>
       </w:r>
       <w:proofErr w:type="gramStart"/>
@@ -21691,7 +21964,6 @@
           <w:szCs w:val="21"/>
           <w:lang w:eastAsia="tr-TR"/>
         </w:rPr>
-        <w:lastRenderedPageBreak/>
         <w:t xml:space="preserve">                </w:t>
       </w:r>
       <w:proofErr w:type="gramStart"/>
@@ -23989,32 +24261,6 @@
         </w:rPr>
         <w:t>}</w:t>
       </w:r>
-    </w:p>
-    <w:p>
-      <w:pPr>
-        <w:spacing w:after="0"/>
-        <w:rPr>
-          <w:rFonts w:ascii="Consolas" w:hAnsi="Consolas"/>
-          <w:b/>
-          <w:color w:val="242424"/>
-          <w:sz w:val="19"/>
-          <w:szCs w:val="19"/>
-          <w:shd w:val="clear" w:color="auto" w:fill="FFFFFF"/>
-        </w:rPr>
-      </w:pPr>
-    </w:p>
-    <w:p>
-      <w:pPr>
-        <w:spacing w:after="0"/>
-        <w:rPr>
-          <w:rFonts w:ascii="Consolas" w:hAnsi="Consolas"/>
-          <w:b/>
-          <w:color w:val="242424"/>
-          <w:sz w:val="19"/>
-          <w:szCs w:val="19"/>
-          <w:shd w:val="clear" w:color="auto" w:fill="FFFFFF"/>
-        </w:rPr>
-      </w:pPr>
     </w:p>
     <w:p>
       <w:pPr>
@@ -24450,6 +24696,120 @@
     </w:lvl>
   </w:abstractNum>
   <w:abstractNum w:abstractNumId="3" w15:restartNumberingAfterBreak="0">
+    <w:nsid w:val="53E82FEF"/>
+    <w:multiLevelType w:val="hybridMultilevel"/>
+    <w:tmpl w:val="EAF8F3D8"/>
+    <w:lvl w:ilvl="0" w:tplc="F47CBE8E">
+      <w:numFmt w:val="bullet"/>
+      <w:lvlText w:val=""/>
+      <w:lvlJc w:val="left"/>
+      <w:pPr>
+        <w:ind w:left="720" w:hanging="360"/>
+      </w:pPr>
+      <w:rPr>
+        <w:rFonts w:ascii="Wingdings" w:eastAsiaTheme="minorHAnsi" w:hAnsi="Wingdings" w:cstheme="minorBidi" w:hint="default"/>
+        <w:color w:val="auto"/>
+        <w:sz w:val="22"/>
+      </w:rPr>
+    </w:lvl>
+    <w:lvl w:ilvl="1" w:tplc="041F0003" w:tentative="1">
+      <w:start w:val="1"/>
+      <w:numFmt w:val="bullet"/>
+      <w:lvlText w:val="o"/>
+      <w:lvlJc w:val="left"/>
+      <w:pPr>
+        <w:ind w:left="1440" w:hanging="360"/>
+      </w:pPr>
+      <w:rPr>
+        <w:rFonts w:ascii="Courier New" w:hAnsi="Courier New" w:cs="Courier New" w:hint="default"/>
+      </w:rPr>
+    </w:lvl>
+    <w:lvl w:ilvl="2" w:tplc="041F0005" w:tentative="1">
+      <w:start w:val="1"/>
+      <w:numFmt w:val="bullet"/>
+      <w:lvlText w:val=""/>
+      <w:lvlJc w:val="left"/>
+      <w:pPr>
+        <w:ind w:left="2160" w:hanging="360"/>
+      </w:pPr>
+      <w:rPr>
+        <w:rFonts w:ascii="Wingdings" w:hAnsi="Wingdings" w:hint="default"/>
+      </w:rPr>
+    </w:lvl>
+    <w:lvl w:ilvl="3" w:tplc="041F0001" w:tentative="1">
+      <w:start w:val="1"/>
+      <w:numFmt w:val="bullet"/>
+      <w:lvlText w:val=""/>
+      <w:lvlJc w:val="left"/>
+      <w:pPr>
+        <w:ind w:left="2880" w:hanging="360"/>
+      </w:pPr>
+      <w:rPr>
+        <w:rFonts w:ascii="Symbol" w:hAnsi="Symbol" w:hint="default"/>
+      </w:rPr>
+    </w:lvl>
+    <w:lvl w:ilvl="4" w:tplc="041F0003" w:tentative="1">
+      <w:start w:val="1"/>
+      <w:numFmt w:val="bullet"/>
+      <w:lvlText w:val="o"/>
+      <w:lvlJc w:val="left"/>
+      <w:pPr>
+        <w:ind w:left="3600" w:hanging="360"/>
+      </w:pPr>
+      <w:rPr>
+        <w:rFonts w:ascii="Courier New" w:hAnsi="Courier New" w:cs="Courier New" w:hint="default"/>
+      </w:rPr>
+    </w:lvl>
+    <w:lvl w:ilvl="5" w:tplc="041F0005" w:tentative="1">
+      <w:start w:val="1"/>
+      <w:numFmt w:val="bullet"/>
+      <w:lvlText w:val=""/>
+      <w:lvlJc w:val="left"/>
+      <w:pPr>
+        <w:ind w:left="4320" w:hanging="360"/>
+      </w:pPr>
+      <w:rPr>
+        <w:rFonts w:ascii="Wingdings" w:hAnsi="Wingdings" w:hint="default"/>
+      </w:rPr>
+    </w:lvl>
+    <w:lvl w:ilvl="6" w:tplc="041F0001" w:tentative="1">
+      <w:start w:val="1"/>
+      <w:numFmt w:val="bullet"/>
+      <w:lvlText w:val=""/>
+      <w:lvlJc w:val="left"/>
+      <w:pPr>
+        <w:ind w:left="5040" w:hanging="360"/>
+      </w:pPr>
+      <w:rPr>
+        <w:rFonts w:ascii="Symbol" w:hAnsi="Symbol" w:hint="default"/>
+      </w:rPr>
+    </w:lvl>
+    <w:lvl w:ilvl="7" w:tplc="041F0003" w:tentative="1">
+      <w:start w:val="1"/>
+      <w:numFmt w:val="bullet"/>
+      <w:lvlText w:val="o"/>
+      <w:lvlJc w:val="left"/>
+      <w:pPr>
+        <w:ind w:left="5760" w:hanging="360"/>
+      </w:pPr>
+      <w:rPr>
+        <w:rFonts w:ascii="Courier New" w:hAnsi="Courier New" w:cs="Courier New" w:hint="default"/>
+      </w:rPr>
+    </w:lvl>
+    <w:lvl w:ilvl="8" w:tplc="041F0005" w:tentative="1">
+      <w:start w:val="1"/>
+      <w:numFmt w:val="bullet"/>
+      <w:lvlText w:val=""/>
+      <w:lvlJc w:val="left"/>
+      <w:pPr>
+        <w:ind w:left="6480" w:hanging="360"/>
+      </w:pPr>
+      <w:rPr>
+        <w:rFonts w:ascii="Wingdings" w:hAnsi="Wingdings" w:hint="default"/>
+      </w:rPr>
+    </w:lvl>
+  </w:abstractNum>
+  <w:abstractNum w:abstractNumId="4" w15:restartNumberingAfterBreak="0">
     <w:nsid w:val="5B062C17"/>
     <w:multiLevelType w:val="hybridMultilevel"/>
     <w:tmpl w:val="190E9716"/>
@@ -24563,7 +24923,7 @@
       </w:rPr>
     </w:lvl>
   </w:abstractNum>
-  <w:abstractNum w:abstractNumId="4" w15:restartNumberingAfterBreak="0">
+  <w:abstractNum w:abstractNumId="5" w15:restartNumberingAfterBreak="0">
     <w:nsid w:val="5BC26DE7"/>
     <w:multiLevelType w:val="hybridMultilevel"/>
     <w:tmpl w:val="82C2ED32"/>
@@ -24675,7 +25035,7 @@
       </w:rPr>
     </w:lvl>
   </w:abstractNum>
-  <w:abstractNum w:abstractNumId="5" w15:restartNumberingAfterBreak="0">
+  <w:abstractNum w:abstractNumId="6" w15:restartNumberingAfterBreak="0">
     <w:nsid w:val="76311818"/>
     <w:multiLevelType w:val="hybridMultilevel"/>
     <w:tmpl w:val="0AF47C38"/>
@@ -24789,13 +25149,13 @@
     </w:lvl>
   </w:abstractNum>
   <w:num w:numId="1">
-    <w:abstractNumId w:val="3"/>
+    <w:abstractNumId w:val="4"/>
   </w:num>
   <w:num w:numId="2">
     <w:abstractNumId w:val="0"/>
   </w:num>
   <w:num w:numId="3">
-    <w:abstractNumId w:val="5"/>
+    <w:abstractNumId w:val="6"/>
   </w:num>
   <w:num w:numId="4">
     <w:abstractNumId w:val="1"/>
@@ -24804,7 +25164,10 @@
     <w:abstractNumId w:val="2"/>
   </w:num>
   <w:num w:numId="6">
-    <w:abstractNumId w:val="4"/>
+    <w:abstractNumId w:val="5"/>
+  </w:num>
+  <w:num w:numId="7">
+    <w:abstractNumId w:val="3"/>
   </w:num>
 </w:numbering>
 </file>
@@ -25510,6 +25873,69 @@
     <w:basedOn w:val="VarsaylanParagrafYazTipi"/>
     <w:rsid w:val="00F157F9"/>
   </w:style>
+  <w:style w:type="paragraph" w:styleId="HTMLncedenBiimlendirilmi">
+    <w:name w:val="HTML Preformatted"/>
+    <w:basedOn w:val="Normal"/>
+    <w:link w:val="HTMLncedenBiimlendirilmiChar"/>
+    <w:uiPriority w:val="99"/>
+    <w:unhideWhenUsed/>
+    <w:rsid w:val="00A820B6"/>
+    <w:pPr>
+      <w:tabs>
+        <w:tab w:val="left" w:pos="916"/>
+        <w:tab w:val="left" w:pos="1832"/>
+        <w:tab w:val="left" w:pos="2748"/>
+        <w:tab w:val="left" w:pos="3664"/>
+        <w:tab w:val="left" w:pos="4580"/>
+        <w:tab w:val="left" w:pos="5496"/>
+        <w:tab w:val="left" w:pos="6412"/>
+        <w:tab w:val="left" w:pos="7328"/>
+        <w:tab w:val="left" w:pos="8244"/>
+        <w:tab w:val="left" w:pos="9160"/>
+        <w:tab w:val="left" w:pos="10076"/>
+        <w:tab w:val="left" w:pos="10992"/>
+        <w:tab w:val="left" w:pos="11908"/>
+        <w:tab w:val="left" w:pos="12824"/>
+        <w:tab w:val="left" w:pos="13740"/>
+        <w:tab w:val="left" w:pos="14656"/>
+      </w:tabs>
+      <w:spacing w:after="0" w:line="240" w:lineRule="auto"/>
+    </w:pPr>
+    <w:rPr>
+      <w:rFonts w:ascii="Courier New" w:eastAsia="Times New Roman" w:hAnsi="Courier New" w:cs="Courier New"/>
+      <w:sz w:val="20"/>
+      <w:szCs w:val="20"/>
+      <w:lang w:eastAsia="tr-TR"/>
+    </w:rPr>
+  </w:style>
+  <w:style w:type="character" w:customStyle="1" w:styleId="HTMLncedenBiimlendirilmiChar">
+    <w:name w:val="HTML Önceden Biçimlendirilmiş Char"/>
+    <w:basedOn w:val="VarsaylanParagrafYazTipi"/>
+    <w:link w:val="HTMLncedenBiimlendirilmi"/>
+    <w:uiPriority w:val="99"/>
+    <w:rsid w:val="00A820B6"/>
+    <w:rPr>
+      <w:rFonts w:ascii="Courier New" w:eastAsia="Times New Roman" w:hAnsi="Courier New" w:cs="Courier New"/>
+      <w:sz w:val="20"/>
+      <w:szCs w:val="20"/>
+      <w:lang w:eastAsia="tr-TR"/>
+    </w:rPr>
+  </w:style>
+  <w:style w:type="character" w:customStyle="1" w:styleId="hljs-keyword">
+    <w:name w:val="hljs-keyword"/>
+    <w:basedOn w:val="VarsaylanParagrafYazTipi"/>
+    <w:rsid w:val="00A820B6"/>
+  </w:style>
+  <w:style w:type="character" w:customStyle="1" w:styleId="hljs-string">
+    <w:name w:val="hljs-string"/>
+    <w:basedOn w:val="VarsaylanParagrafYazTipi"/>
+    <w:rsid w:val="00A820B6"/>
+  </w:style>
+  <w:style w:type="character" w:customStyle="1" w:styleId="hljs-title">
+    <w:name w:val="hljs-title"/>
+    <w:basedOn w:val="VarsaylanParagrafYazTipi"/>
+    <w:rsid w:val="00A820B6"/>
+  </w:style>
 </w:styles>
 </file>
 
@@ -25813,7 +26239,7 @@
 </file>
 
 <file path=customXml/itemProps1.xml><?xml version="1.0" encoding="utf-8"?>
-<ds:datastoreItem xmlns:ds="http://schemas.openxmlformats.org/officeDocument/2006/customXml" ds:itemID="{20E9F8F1-11BD-45F4-AC50-679990C88E7E}">
+<ds:datastoreItem xmlns:ds="http://schemas.openxmlformats.org/officeDocument/2006/customXml" ds:itemID="{E0643629-6189-47AA-A033-C61A9132D1BF}">
   <ds:schemaRefs>
     <ds:schemaRef ds:uri="http://schemas.openxmlformats.org/officeDocument/2006/bibliography"/>
   </ds:schemaRefs>

</xml_diff>

<commit_message>
Server Side and Frondend role authorization has been controlled. Added Fluent Validation
</commit_message>
<xml_diff>
--- a/VaccineDB Exam Work.docx
+++ b/VaccineDB Exam Work.docx
@@ -2783,585 +2783,18 @@
     </w:p>
     <w:p>
       <w:pPr>
-        <w:pStyle w:val="KonuBal"/>
-      </w:pPr>
-      <w:bookmarkStart w:id="8" w:name="_Toc201251630"/>
-      <w:r>
-        <w:t>DependencyInjection</w:t>
-      </w:r>
-      <w:bookmarkEnd w:id="8"/>
-    </w:p>
-    <w:p>
-      <w:pPr>
-        <w:spacing w:after="0"/>
-        <w:ind w:left="360" w:firstLine="348"/>
-        <w:rPr>
-          <w:rFonts w:ascii="Consolas" w:hAnsi="Consolas"/>
-          <w:color w:val="242424"/>
-          <w:sz w:val="19"/>
-          <w:szCs w:val="19"/>
-          <w:shd w:val="clear" w:color="auto" w:fill="FFFFFF"/>
-        </w:rPr>
-      </w:pPr>
-      <w:proofErr w:type="gramStart"/>
-      <w:r>
-        <w:rPr>
-          <w:rFonts w:ascii="Consolas" w:hAnsi="Consolas"/>
-          <w:color w:val="242424"/>
-          <w:sz w:val="19"/>
-          <w:szCs w:val="19"/>
-          <w:shd w:val="clear" w:color="auto" w:fill="FFFFFF"/>
-        </w:rPr>
-        <w:t>dotnet</w:t>
-      </w:r>
-      <w:proofErr w:type="gramEnd"/>
-      <w:r>
-        <w:rPr>
-          <w:rFonts w:ascii="Consolas" w:hAnsi="Consolas"/>
-          <w:color w:val="242424"/>
-          <w:sz w:val="19"/>
-          <w:szCs w:val="19"/>
-          <w:shd w:val="clear" w:color="auto" w:fill="FFFFFF"/>
-        </w:rPr>
-        <w:t xml:space="preserve"> add package Microsoft.Extensions.</w:t>
-      </w:r>
-      <w:r>
-        <w:rPr>
-          <w:rFonts w:ascii="Consolas" w:hAnsi="Consolas"/>
-          <w:color w:val="242424"/>
-          <w:sz w:val="19"/>
-          <w:szCs w:val="19"/>
-          <w:shd w:val="clear" w:color="auto" w:fill="FFFFFF"/>
-        </w:rPr>
-        <w:t>DependencyInjection</w:t>
-      </w:r>
-      <w:r>
-        <w:rPr>
-          <w:rFonts w:ascii="Consolas" w:hAnsi="Consolas"/>
-          <w:color w:val="242424"/>
-          <w:sz w:val="19"/>
-          <w:szCs w:val="19"/>
-          <w:shd w:val="clear" w:color="auto" w:fill="FFFFFF"/>
-        </w:rPr>
-        <w:t>.</w:t>
-      </w:r>
-      <w:r>
-        <w:rPr>
-          <w:rFonts w:ascii="Consolas" w:hAnsi="Consolas"/>
-          <w:color w:val="242424"/>
-          <w:sz w:val="19"/>
-          <w:szCs w:val="19"/>
-          <w:shd w:val="clear" w:color="auto" w:fill="FFFFFF"/>
-        </w:rPr>
-        <w:t xml:space="preserve">Abstractions </w:t>
-      </w:r>
-      <w:r>
-        <w:rPr>
-          <w:rFonts w:ascii="Consolas" w:hAnsi="Consolas"/>
-          <w:b/>
-          <w:color w:val="242424"/>
-          <w:sz w:val="19"/>
-          <w:szCs w:val="19"/>
-          <w:shd w:val="clear" w:color="auto" w:fill="FFFFFF"/>
-        </w:rPr>
-        <w:t xml:space="preserve">Program.cs </w:t>
-      </w:r>
-      <w:r>
-        <w:rPr>
-          <w:rFonts w:ascii="Consolas" w:hAnsi="Consolas"/>
-          <w:b/>
-          <w:color w:val="242424"/>
-          <w:sz w:val="19"/>
-          <w:szCs w:val="19"/>
-          <w:shd w:val="clear" w:color="auto" w:fill="FFFFFF"/>
-        </w:rPr>
-        <w:t xml:space="preserve"> </w:t>
-      </w:r>
-    </w:p>
-    <w:p>
-      <w:pPr>
         <w:autoSpaceDE w:val="0"/>
         <w:autoSpaceDN w:val="0"/>
         <w:adjustRightInd w:val="0"/>
         <w:spacing w:after="0" w:line="240" w:lineRule="auto"/>
-        <w:ind w:firstLine="708"/>
-        <w:rPr>
-          <w:rFonts w:ascii="Cascadia Mono" w:hAnsi="Cascadia Mono" w:cs="Cascadia Mono"/>
-          <w:color w:val="000000"/>
-          <w:sz w:val="19"/>
-          <w:szCs w:val="19"/>
-          <w:highlight w:val="white"/>
-        </w:rPr>
-      </w:pPr>
-      <w:proofErr w:type="gramStart"/>
-      <w:r>
-        <w:rPr>
-          <w:rFonts w:ascii="Cascadia Mono" w:hAnsi="Cascadia Mono" w:cs="Cascadia Mono"/>
-          <w:color w:val="000000"/>
-          <w:sz w:val="19"/>
-          <w:szCs w:val="19"/>
-          <w:highlight w:val="white"/>
-        </w:rPr>
-        <w:t>builder.Services.AddScoped</w:t>
-      </w:r>
-      <w:proofErr w:type="gramEnd"/>
-      <w:r>
-        <w:rPr>
-          <w:rFonts w:ascii="Cascadia Mono" w:hAnsi="Cascadia Mono" w:cs="Cascadia Mono"/>
-          <w:color w:val="000000"/>
-          <w:sz w:val="19"/>
-          <w:szCs w:val="19"/>
-          <w:highlight w:val="white"/>
-        </w:rPr>
-        <w:t>(</w:t>
-      </w:r>
-      <w:r>
-        <w:rPr>
-          <w:rFonts w:ascii="Cascadia Mono" w:hAnsi="Cascadia Mono" w:cs="Cascadia Mono"/>
-          <w:color w:val="0000FF"/>
-          <w:sz w:val="19"/>
-          <w:szCs w:val="19"/>
-          <w:highlight w:val="white"/>
-        </w:rPr>
-        <w:t>typeof</w:t>
-      </w:r>
-      <w:r>
-        <w:rPr>
-          <w:rFonts w:ascii="Cascadia Mono" w:hAnsi="Cascadia Mono" w:cs="Cascadia Mono"/>
-          <w:color w:val="000000"/>
-          <w:sz w:val="19"/>
-          <w:szCs w:val="19"/>
-          <w:highlight w:val="white"/>
-        </w:rPr>
-        <w:t>(</w:t>
-      </w:r>
-      <w:r>
-        <w:rPr>
-          <w:rFonts w:ascii="Cascadia Mono" w:hAnsi="Cascadia Mono" w:cs="Cascadia Mono"/>
-          <w:color w:val="2B91AF"/>
-          <w:sz w:val="19"/>
-          <w:szCs w:val="19"/>
-          <w:highlight w:val="white"/>
-        </w:rPr>
-        <w:t>IRepository</w:t>
-      </w:r>
-      <w:r>
-        <w:rPr>
-          <w:rFonts w:ascii="Cascadia Mono" w:hAnsi="Cascadia Mono" w:cs="Cascadia Mono"/>
-          <w:color w:val="000000"/>
-          <w:sz w:val="19"/>
-          <w:szCs w:val="19"/>
-          <w:highlight w:val="white"/>
-        </w:rPr>
-        <w:t xml:space="preserve">&lt;&gt;), </w:t>
-      </w:r>
-      <w:r>
-        <w:rPr>
-          <w:rFonts w:ascii="Cascadia Mono" w:hAnsi="Cascadia Mono" w:cs="Cascadia Mono"/>
-          <w:color w:val="0000FF"/>
-          <w:sz w:val="19"/>
-          <w:szCs w:val="19"/>
-          <w:highlight w:val="white"/>
-        </w:rPr>
-        <w:t>typeof</w:t>
-      </w:r>
-      <w:r>
-        <w:rPr>
-          <w:rFonts w:ascii="Cascadia Mono" w:hAnsi="Cascadia Mono" w:cs="Cascadia Mono"/>
-          <w:color w:val="000000"/>
-          <w:sz w:val="19"/>
-          <w:szCs w:val="19"/>
-          <w:highlight w:val="white"/>
-        </w:rPr>
-        <w:t>(</w:t>
-      </w:r>
-      <w:r>
-        <w:rPr>
-          <w:rFonts w:ascii="Cascadia Mono" w:hAnsi="Cascadia Mono" w:cs="Cascadia Mono"/>
-          <w:color w:val="2B91AF"/>
-          <w:sz w:val="19"/>
-          <w:szCs w:val="19"/>
-          <w:highlight w:val="white"/>
-        </w:rPr>
-        <w:t>Repository</w:t>
-      </w:r>
-      <w:r>
-        <w:rPr>
-          <w:rFonts w:ascii="Cascadia Mono" w:hAnsi="Cascadia Mono" w:cs="Cascadia Mono"/>
-          <w:color w:val="000000"/>
-          <w:sz w:val="19"/>
-          <w:szCs w:val="19"/>
-          <w:highlight w:val="white"/>
-        </w:rPr>
-        <w:t>&lt;&gt;));</w:t>
-      </w:r>
-    </w:p>
-    <w:p>
-      <w:pPr>
-        <w:autoSpaceDE w:val="0"/>
-        <w:autoSpaceDN w:val="0"/>
-        <w:adjustRightInd w:val="0"/>
-        <w:spacing w:after="0" w:line="240" w:lineRule="auto"/>
-        <w:rPr>
-          <w:rFonts w:ascii="Cascadia Mono" w:hAnsi="Cascadia Mono" w:cs="Cascadia Mono"/>
-          <w:color w:val="000000"/>
-          <w:sz w:val="19"/>
-          <w:szCs w:val="19"/>
-          <w:highlight w:val="white"/>
-        </w:rPr>
-      </w:pPr>
-      <w:r>
-        <w:rPr>
-          <w:rFonts w:ascii="Cascadia Mono" w:hAnsi="Cascadia Mono" w:cs="Cascadia Mono"/>
-          <w:color w:val="000000"/>
-          <w:sz w:val="19"/>
-          <w:szCs w:val="19"/>
-          <w:highlight w:val="white"/>
-        </w:rPr>
-        <w:t xml:space="preserve"> </w:t>
-      </w:r>
-      <w:r>
-        <w:rPr>
-          <w:rFonts w:ascii="Cascadia Mono" w:hAnsi="Cascadia Mono" w:cs="Cascadia Mono"/>
-          <w:color w:val="000000"/>
-          <w:sz w:val="19"/>
-          <w:szCs w:val="19"/>
-          <w:highlight w:val="white"/>
-        </w:rPr>
-        <w:tab/>
-      </w:r>
-      <w:proofErr w:type="gramStart"/>
-      <w:r>
-        <w:rPr>
-          <w:rFonts w:ascii="Cascadia Mono" w:hAnsi="Cascadia Mono" w:cs="Cascadia Mono"/>
-          <w:color w:val="000000"/>
-          <w:sz w:val="19"/>
-          <w:szCs w:val="19"/>
-          <w:highlight w:val="white"/>
-        </w:rPr>
-        <w:t>builder.Services.AddScoped</w:t>
-      </w:r>
-      <w:proofErr w:type="gramEnd"/>
-      <w:r>
-        <w:rPr>
-          <w:rFonts w:ascii="Cascadia Mono" w:hAnsi="Cascadia Mono" w:cs="Cascadia Mono"/>
-          <w:color w:val="000000"/>
-          <w:sz w:val="19"/>
-          <w:szCs w:val="19"/>
-          <w:highlight w:val="white"/>
-        </w:rPr>
-        <w:t>&lt;</w:t>
-      </w:r>
-      <w:r>
-        <w:rPr>
-          <w:rFonts w:ascii="Cascadia Mono" w:hAnsi="Cascadia Mono" w:cs="Cascadia Mono"/>
-          <w:color w:val="2B91AF"/>
-          <w:sz w:val="19"/>
-          <w:szCs w:val="19"/>
-          <w:highlight w:val="white"/>
-        </w:rPr>
-        <w:t>IUnitOfWork</w:t>
-      </w:r>
-      <w:r>
-        <w:rPr>
-          <w:rFonts w:ascii="Cascadia Mono" w:hAnsi="Cascadia Mono" w:cs="Cascadia Mono"/>
-          <w:color w:val="000000"/>
-          <w:sz w:val="19"/>
-          <w:szCs w:val="19"/>
-          <w:highlight w:val="white"/>
-        </w:rPr>
-        <w:t xml:space="preserve">, </w:t>
-      </w:r>
-      <w:r>
-        <w:rPr>
-          <w:rFonts w:ascii="Cascadia Mono" w:hAnsi="Cascadia Mono" w:cs="Cascadia Mono"/>
-          <w:color w:val="2B91AF"/>
-          <w:sz w:val="19"/>
-          <w:szCs w:val="19"/>
-          <w:highlight w:val="white"/>
-        </w:rPr>
-        <w:t>UnitOfWork</w:t>
-      </w:r>
-      <w:r>
-        <w:rPr>
-          <w:rFonts w:ascii="Cascadia Mono" w:hAnsi="Cascadia Mono" w:cs="Cascadia Mono"/>
-          <w:color w:val="000000"/>
-          <w:sz w:val="19"/>
-          <w:szCs w:val="19"/>
-          <w:highlight w:val="white"/>
-        </w:rPr>
-        <w:t xml:space="preserve">&gt;(); </w:t>
-      </w:r>
-      <w:r>
-        <w:rPr>
-          <w:rFonts w:ascii="Consolas" w:hAnsi="Consolas"/>
-          <w:b/>
-          <w:color w:val="242424"/>
-          <w:sz w:val="19"/>
-          <w:szCs w:val="19"/>
-          <w:shd w:val="clear" w:color="auto" w:fill="FFFFFF"/>
-        </w:rPr>
-        <w:t xml:space="preserve">Program.cs </w:t>
-      </w:r>
-      <w:r>
-        <w:rPr>
-          <w:rFonts w:ascii="Consolas" w:hAnsi="Consolas"/>
-          <w:b/>
-          <w:color w:val="242424"/>
-          <w:sz w:val="19"/>
-          <w:szCs w:val="19"/>
-          <w:shd w:val="clear" w:color="auto" w:fill="FFFFFF"/>
-        </w:rPr>
-        <w:t xml:space="preserve"> </w:t>
-      </w:r>
-    </w:p>
-    <w:p>
-      <w:pPr>
-        <w:pStyle w:val="KonuBal"/>
-        <w:rPr>
-          <w:rFonts w:ascii="Consolas" w:hAnsi="Consolas"/>
-          <w:color w:val="242424"/>
-          <w:sz w:val="19"/>
-          <w:szCs w:val="19"/>
-          <w:shd w:val="clear" w:color="auto" w:fill="FFFFFF"/>
-        </w:rPr>
-      </w:pPr>
-      <w:bookmarkStart w:id="9" w:name="_Toc201251632"/>
-      <w:r>
-        <w:t>ElasticSearch</w:t>
-      </w:r>
-      <w:bookmarkEnd w:id="9"/>
-      <w:r>
-        <w:t xml:space="preserve"> </w:t>
-      </w:r>
-    </w:p>
-    <w:p>
-      <w:pPr>
-        <w:autoSpaceDE w:val="0"/>
-        <w:autoSpaceDN w:val="0"/>
-        <w:adjustRightInd w:val="0"/>
-        <w:spacing w:after="0" w:line="240" w:lineRule="auto"/>
-        <w:ind w:firstLine="708"/>
-        <w:rPr>
-          <w:rFonts w:ascii="Consolas" w:hAnsi="Consolas"/>
-          <w:color w:val="242424"/>
-          <w:sz w:val="19"/>
-          <w:szCs w:val="19"/>
-          <w:shd w:val="clear" w:color="auto" w:fill="FFFFFF"/>
-        </w:rPr>
-      </w:pPr>
-      <w:proofErr w:type="gramStart"/>
-      <w:r>
-        <w:rPr>
-          <w:rFonts w:ascii="Consolas" w:hAnsi="Consolas"/>
-          <w:color w:val="242424"/>
-          <w:sz w:val="19"/>
-          <w:szCs w:val="19"/>
-          <w:shd w:val="clear" w:color="auto" w:fill="FFFFFF"/>
-        </w:rPr>
-        <w:t>docker</w:t>
-      </w:r>
-      <w:proofErr w:type="gramEnd"/>
-      <w:r>
-        <w:rPr>
-          <w:rFonts w:ascii="Consolas" w:hAnsi="Consolas"/>
-          <w:color w:val="242424"/>
-          <w:sz w:val="19"/>
-          <w:szCs w:val="19"/>
-          <w:shd w:val="clear" w:color="auto" w:fill="FFFFFF"/>
-        </w:rPr>
-        <w:t xml:space="preserve"> pull docker.elastic.co/elasticsearch/elasticsearch-wolfi:9.0.0</w:t>
-      </w:r>
-    </w:p>
-    <w:p>
-      <w:pPr>
-        <w:autoSpaceDE w:val="0"/>
-        <w:autoSpaceDN w:val="0"/>
-        <w:adjustRightInd w:val="0"/>
-        <w:spacing w:after="0" w:line="240" w:lineRule="auto"/>
-        <w:ind w:firstLine="708"/>
-        <w:rPr>
-          <w:rFonts w:ascii="Consolas" w:hAnsi="Consolas"/>
-          <w:color w:val="242424"/>
-          <w:sz w:val="19"/>
-          <w:szCs w:val="19"/>
-          <w:shd w:val="clear" w:color="auto" w:fill="FFFFFF"/>
-        </w:rPr>
-      </w:pPr>
-      <w:proofErr w:type="gramStart"/>
-      <w:r>
-        <w:rPr>
-          <w:rFonts w:ascii="Consolas" w:hAnsi="Consolas"/>
-          <w:color w:val="242424"/>
-          <w:sz w:val="19"/>
-          <w:szCs w:val="19"/>
-          <w:shd w:val="clear" w:color="auto" w:fill="FFFFFF"/>
-        </w:rPr>
-        <w:t>docker</w:t>
-      </w:r>
-      <w:proofErr w:type="gramEnd"/>
-      <w:r>
-        <w:rPr>
-          <w:rFonts w:ascii="Consolas" w:hAnsi="Consolas"/>
-          <w:color w:val="242424"/>
-          <w:sz w:val="19"/>
-          <w:szCs w:val="19"/>
-          <w:shd w:val="clear" w:color="auto" w:fill="FFFFFF"/>
-        </w:rPr>
-        <w:t xml:space="preserve"> run -p 9200:9200 -p 9300:9300 -e "discovery.type=single-node" docker.elastic.co/elasticsearch/elasticsearch:7.5.2</w:t>
-      </w:r>
-    </w:p>
-    <w:p>
-      <w:pPr>
-        <w:autoSpaceDE w:val="0"/>
-        <w:autoSpaceDN w:val="0"/>
-        <w:adjustRightInd w:val="0"/>
-        <w:spacing w:after="0" w:line="240" w:lineRule="auto"/>
-        <w:ind w:firstLine="708"/>
-        <w:rPr>
-          <w:rStyle w:val="hljs-variableconstant"/>
-          <w:rFonts w:ascii="Courier New" w:hAnsi="Courier New" w:cs="Courier New"/>
-          <w:color w:val="242424"/>
-          <w:spacing w:val="-5"/>
-          <w:sz w:val="21"/>
-          <w:szCs w:val="21"/>
-          <w:shd w:val="clear" w:color="auto" w:fill="F9F9F9"/>
-        </w:rPr>
-      </w:pPr>
-      <w:proofErr w:type="gramStart"/>
-      <w:r>
-        <w:rPr>
-          <w:rFonts w:ascii="Courier New" w:hAnsi="Courier New" w:cs="Courier New"/>
-          <w:color w:val="242424"/>
-          <w:spacing w:val="-5"/>
-          <w:sz w:val="21"/>
-          <w:szCs w:val="21"/>
-          <w:shd w:val="clear" w:color="auto" w:fill="F9F9F9"/>
-        </w:rPr>
-        <w:t>dotnet</w:t>
-      </w:r>
-      <w:proofErr w:type="gramEnd"/>
-      <w:r>
-        <w:rPr>
-          <w:rFonts w:ascii="Courier New" w:hAnsi="Courier New" w:cs="Courier New"/>
-          <w:color w:val="242424"/>
-          <w:spacing w:val="-5"/>
-          <w:sz w:val="21"/>
-          <w:szCs w:val="21"/>
-          <w:shd w:val="clear" w:color="auto" w:fill="F9F9F9"/>
-        </w:rPr>
-        <w:t xml:space="preserve"> add package </w:t>
-      </w:r>
-      <w:r>
-        <w:rPr>
-          <w:rStyle w:val="hljs-variableconstant"/>
-          <w:rFonts w:ascii="Courier New" w:hAnsi="Courier New" w:cs="Courier New"/>
-          <w:color w:val="242424"/>
-          <w:spacing w:val="-5"/>
-          <w:sz w:val="21"/>
-          <w:szCs w:val="21"/>
-          <w:shd w:val="clear" w:color="auto" w:fill="F9F9F9"/>
-        </w:rPr>
-        <w:t>NEST</w:t>
-      </w:r>
-    </w:p>
-    <w:p>
-      <w:pPr>
-        <w:autoSpaceDE w:val="0"/>
-        <w:autoSpaceDN w:val="0"/>
-        <w:adjustRightInd w:val="0"/>
-        <w:spacing w:after="0" w:line="240" w:lineRule="auto"/>
-        <w:ind w:firstLine="708"/>
-        <w:rPr>
-          <w:rFonts w:ascii="Consolas" w:hAnsi="Consolas"/>
-          <w:color w:val="242424"/>
-          <w:sz w:val="19"/>
-          <w:szCs w:val="19"/>
-          <w:shd w:val="clear" w:color="auto" w:fill="FFFFFF"/>
-        </w:rPr>
-      </w:pPr>
-      <w:proofErr w:type="gramStart"/>
-      <w:r>
-        <w:rPr>
-          <w:rFonts w:ascii="Courier New" w:hAnsi="Courier New" w:cs="Courier New"/>
-          <w:color w:val="242424"/>
-          <w:spacing w:val="-5"/>
-          <w:sz w:val="21"/>
-          <w:szCs w:val="21"/>
-          <w:shd w:val="clear" w:color="auto" w:fill="F9F9F9"/>
-        </w:rPr>
-        <w:t>dotnet</w:t>
-      </w:r>
-      <w:proofErr w:type="gramEnd"/>
-      <w:r>
-        <w:rPr>
-          <w:rFonts w:ascii="Courier New" w:hAnsi="Courier New" w:cs="Courier New"/>
-          <w:color w:val="242424"/>
-          <w:spacing w:val="-5"/>
-          <w:sz w:val="21"/>
-          <w:szCs w:val="21"/>
-          <w:shd w:val="clear" w:color="auto" w:fill="F9F9F9"/>
-        </w:rPr>
-        <w:t xml:space="preserve"> add package </w:t>
-      </w:r>
-      <w:r>
-        <w:rPr>
-          <w:rStyle w:val="hljs-titleclass"/>
-          <w:rFonts w:ascii="Courier New" w:hAnsi="Courier New" w:cs="Courier New"/>
-          <w:color w:val="242424"/>
-          <w:spacing w:val="-5"/>
-          <w:sz w:val="21"/>
-          <w:szCs w:val="21"/>
-          <w:shd w:val="clear" w:color="auto" w:fill="F9F9F9"/>
-        </w:rPr>
-        <w:t>Elasticsearch</w:t>
-      </w:r>
-      <w:r>
-        <w:rPr>
-          <w:rFonts w:ascii="Courier New" w:hAnsi="Courier New" w:cs="Courier New"/>
-          <w:color w:val="242424"/>
-          <w:spacing w:val="-5"/>
-          <w:sz w:val="21"/>
-          <w:szCs w:val="21"/>
-          <w:shd w:val="clear" w:color="auto" w:fill="F9F9F9"/>
-        </w:rPr>
-        <w:t>.</w:t>
-      </w:r>
-      <w:r>
-        <w:rPr>
-          <w:rStyle w:val="hljs-property"/>
-          <w:rFonts w:ascii="Courier New" w:hAnsi="Courier New" w:cs="Courier New"/>
-          <w:color w:val="242424"/>
-          <w:spacing w:val="-5"/>
-          <w:sz w:val="21"/>
-          <w:szCs w:val="21"/>
-          <w:shd w:val="clear" w:color="auto" w:fill="F9F9F9"/>
-        </w:rPr>
-        <w:t>Net</w:t>
-      </w:r>
-    </w:p>
-    <w:p>
-      <w:pPr>
-        <w:pStyle w:val="KonuBal"/>
-        <w:rPr>
-          <w:shd w:val="clear" w:color="auto" w:fill="FFFFFF"/>
-        </w:rPr>
-      </w:pPr>
-      <w:bookmarkStart w:id="10" w:name="_Toc201251623"/>
-      <w:r>
-        <w:rPr>
-          <w:shd w:val="clear" w:color="auto" w:fill="FFFFFF"/>
-        </w:rPr>
-        <w:t>HTTP İstek Atma</w:t>
-      </w:r>
-    </w:p>
-    <w:p>
-      <w:pPr>
-        <w:pStyle w:val="Balk3"/>
-      </w:pPr>
-      <w:r>
-        <w:t>Kullanım Tavsiyesi</w:t>
-      </w:r>
+        <w:rPr>
+          <w:rFonts w:ascii="Consolas" w:hAnsi="Consolas"/>
+          <w:color w:val="242424"/>
+          <w:sz w:val="19"/>
+          <w:szCs w:val="19"/>
+          <w:shd w:val="clear" w:color="auto" w:fill="FFFFFF"/>
+        </w:rPr>
+      </w:pPr>
     </w:p>
     <w:p>
       <w:pPr>
@@ -3371,6 +2804,863 @@
           <w:numId w:val="7"/>
         </w:numPr>
         <w:spacing w:after="0"/>
+      </w:pPr>
+      <w:r>
+        <w:t xml:space="preserve">React tarafında yetkilendirmede kullanmak için </w:t>
+      </w:r>
+      <w:r>
+        <w:t xml:space="preserve">npm kütüphanesi </w:t>
+      </w:r>
+    </w:p>
+    <w:p>
+      <w:pPr>
+        <w:spacing w:after="0"/>
+        <w:ind w:left="360" w:firstLine="348"/>
+        <w:rPr>
+          <w:rFonts w:ascii="Consolas" w:hAnsi="Consolas"/>
+          <w:color w:val="242424"/>
+          <w:sz w:val="19"/>
+          <w:szCs w:val="19"/>
+          <w:shd w:val="clear" w:color="auto" w:fill="FFFFFF"/>
+        </w:rPr>
+      </w:pPr>
+      <w:proofErr w:type="gramStart"/>
+      <w:r>
+        <w:rPr>
+          <w:rFonts w:ascii="Consolas" w:hAnsi="Consolas"/>
+          <w:color w:val="242424"/>
+          <w:sz w:val="19"/>
+          <w:szCs w:val="19"/>
+          <w:shd w:val="clear" w:color="auto" w:fill="FFFFFF"/>
+        </w:rPr>
+        <w:t>npm</w:t>
+      </w:r>
+      <w:proofErr w:type="gramEnd"/>
+      <w:r>
+        <w:rPr>
+          <w:rFonts w:ascii="Consolas" w:hAnsi="Consolas"/>
+          <w:color w:val="242424"/>
+          <w:sz w:val="19"/>
+          <w:szCs w:val="19"/>
+          <w:shd w:val="clear" w:color="auto" w:fill="FFFFFF"/>
+        </w:rPr>
+        <w:t xml:space="preserve"> install jwt-decode</w:t>
+      </w:r>
+      <w:bookmarkStart w:id="8" w:name="_Toc201251630"/>
+    </w:p>
+    <w:p>
+      <w:pPr>
+        <w:spacing w:after="0"/>
+        <w:ind w:left="360" w:firstLine="348"/>
+        <w:rPr>
+          <w:rFonts w:ascii="Consolas" w:hAnsi="Consolas"/>
+          <w:color w:val="242424"/>
+          <w:sz w:val="19"/>
+          <w:szCs w:val="19"/>
+          <w:shd w:val="clear" w:color="auto" w:fill="FFFFFF"/>
+        </w:rPr>
+      </w:pPr>
+    </w:p>
+    <w:p>
+      <w:pPr>
+        <w:pStyle w:val="KonuBal"/>
+      </w:pPr>
+      <w:r>
+        <w:t>DependencyInjection</w:t>
+      </w:r>
+      <w:bookmarkEnd w:id="8"/>
+    </w:p>
+    <w:p>
+      <w:pPr>
+        <w:spacing w:after="0"/>
+        <w:ind w:left="360" w:firstLine="348"/>
+        <w:rPr>
+          <w:rFonts w:ascii="Consolas" w:hAnsi="Consolas"/>
+          <w:color w:val="242424"/>
+          <w:sz w:val="19"/>
+          <w:szCs w:val="19"/>
+          <w:shd w:val="clear" w:color="auto" w:fill="FFFFFF"/>
+        </w:rPr>
+      </w:pPr>
+      <w:proofErr w:type="gramStart"/>
+      <w:r>
+        <w:rPr>
+          <w:rFonts w:ascii="Consolas" w:hAnsi="Consolas"/>
+          <w:color w:val="242424"/>
+          <w:sz w:val="19"/>
+          <w:szCs w:val="19"/>
+          <w:shd w:val="clear" w:color="auto" w:fill="FFFFFF"/>
+        </w:rPr>
+        <w:t>dotnet</w:t>
+      </w:r>
+      <w:proofErr w:type="gramEnd"/>
+      <w:r>
+        <w:rPr>
+          <w:rFonts w:ascii="Consolas" w:hAnsi="Consolas"/>
+          <w:color w:val="242424"/>
+          <w:sz w:val="19"/>
+          <w:szCs w:val="19"/>
+          <w:shd w:val="clear" w:color="auto" w:fill="FFFFFF"/>
+        </w:rPr>
+        <w:t xml:space="preserve"> add package Microsoft.Extensions.</w:t>
+      </w:r>
+      <w:r>
+        <w:rPr>
+          <w:rFonts w:ascii="Consolas" w:hAnsi="Consolas"/>
+          <w:color w:val="242424"/>
+          <w:sz w:val="19"/>
+          <w:szCs w:val="19"/>
+          <w:shd w:val="clear" w:color="auto" w:fill="FFFFFF"/>
+        </w:rPr>
+        <w:t>DependencyInjection</w:t>
+      </w:r>
+      <w:r>
+        <w:rPr>
+          <w:rFonts w:ascii="Consolas" w:hAnsi="Consolas"/>
+          <w:color w:val="242424"/>
+          <w:sz w:val="19"/>
+          <w:szCs w:val="19"/>
+          <w:shd w:val="clear" w:color="auto" w:fill="FFFFFF"/>
+        </w:rPr>
+        <w:t>.</w:t>
+      </w:r>
+      <w:r>
+        <w:rPr>
+          <w:rFonts w:ascii="Consolas" w:hAnsi="Consolas"/>
+          <w:color w:val="242424"/>
+          <w:sz w:val="19"/>
+          <w:szCs w:val="19"/>
+          <w:shd w:val="clear" w:color="auto" w:fill="FFFFFF"/>
+        </w:rPr>
+        <w:t xml:space="preserve">Abstractions </w:t>
+      </w:r>
+      <w:r>
+        <w:rPr>
+          <w:rFonts w:ascii="Consolas" w:hAnsi="Consolas"/>
+          <w:b/>
+          <w:color w:val="242424"/>
+          <w:sz w:val="19"/>
+          <w:szCs w:val="19"/>
+          <w:shd w:val="clear" w:color="auto" w:fill="FFFFFF"/>
+        </w:rPr>
+        <w:t xml:space="preserve">Program.cs </w:t>
+      </w:r>
+      <w:r>
+        <w:rPr>
+          <w:rFonts w:ascii="Consolas" w:hAnsi="Consolas"/>
+          <w:b/>
+          <w:color w:val="242424"/>
+          <w:sz w:val="19"/>
+          <w:szCs w:val="19"/>
+          <w:shd w:val="clear" w:color="auto" w:fill="FFFFFF"/>
+        </w:rPr>
+        <w:t xml:space="preserve"> </w:t>
+      </w:r>
+    </w:p>
+    <w:p>
+      <w:pPr>
+        <w:autoSpaceDE w:val="0"/>
+        <w:autoSpaceDN w:val="0"/>
+        <w:adjustRightInd w:val="0"/>
+        <w:spacing w:after="0" w:line="240" w:lineRule="auto"/>
+        <w:ind w:firstLine="708"/>
+        <w:rPr>
+          <w:rFonts w:ascii="Cascadia Mono" w:hAnsi="Cascadia Mono" w:cs="Cascadia Mono"/>
+          <w:color w:val="000000"/>
+          <w:sz w:val="19"/>
+          <w:szCs w:val="19"/>
+          <w:highlight w:val="white"/>
+        </w:rPr>
+      </w:pPr>
+      <w:proofErr w:type="gramStart"/>
+      <w:r>
+        <w:rPr>
+          <w:rFonts w:ascii="Cascadia Mono" w:hAnsi="Cascadia Mono" w:cs="Cascadia Mono"/>
+          <w:color w:val="000000"/>
+          <w:sz w:val="19"/>
+          <w:szCs w:val="19"/>
+          <w:highlight w:val="white"/>
+        </w:rPr>
+        <w:t>builder.Services.AddScoped</w:t>
+      </w:r>
+      <w:proofErr w:type="gramEnd"/>
+      <w:r>
+        <w:rPr>
+          <w:rFonts w:ascii="Cascadia Mono" w:hAnsi="Cascadia Mono" w:cs="Cascadia Mono"/>
+          <w:color w:val="000000"/>
+          <w:sz w:val="19"/>
+          <w:szCs w:val="19"/>
+          <w:highlight w:val="white"/>
+        </w:rPr>
+        <w:t>(</w:t>
+      </w:r>
+      <w:r>
+        <w:rPr>
+          <w:rFonts w:ascii="Cascadia Mono" w:hAnsi="Cascadia Mono" w:cs="Cascadia Mono"/>
+          <w:color w:val="0000FF"/>
+          <w:sz w:val="19"/>
+          <w:szCs w:val="19"/>
+          <w:highlight w:val="white"/>
+        </w:rPr>
+        <w:t>typeof</w:t>
+      </w:r>
+      <w:r>
+        <w:rPr>
+          <w:rFonts w:ascii="Cascadia Mono" w:hAnsi="Cascadia Mono" w:cs="Cascadia Mono"/>
+          <w:color w:val="000000"/>
+          <w:sz w:val="19"/>
+          <w:szCs w:val="19"/>
+          <w:highlight w:val="white"/>
+        </w:rPr>
+        <w:t>(</w:t>
+      </w:r>
+      <w:r>
+        <w:rPr>
+          <w:rFonts w:ascii="Cascadia Mono" w:hAnsi="Cascadia Mono" w:cs="Cascadia Mono"/>
+          <w:color w:val="2B91AF"/>
+          <w:sz w:val="19"/>
+          <w:szCs w:val="19"/>
+          <w:highlight w:val="white"/>
+        </w:rPr>
+        <w:t>IRepository</w:t>
+      </w:r>
+      <w:r>
+        <w:rPr>
+          <w:rFonts w:ascii="Cascadia Mono" w:hAnsi="Cascadia Mono" w:cs="Cascadia Mono"/>
+          <w:color w:val="000000"/>
+          <w:sz w:val="19"/>
+          <w:szCs w:val="19"/>
+          <w:highlight w:val="white"/>
+        </w:rPr>
+        <w:t xml:space="preserve">&lt;&gt;), </w:t>
+      </w:r>
+      <w:r>
+        <w:rPr>
+          <w:rFonts w:ascii="Cascadia Mono" w:hAnsi="Cascadia Mono" w:cs="Cascadia Mono"/>
+          <w:color w:val="0000FF"/>
+          <w:sz w:val="19"/>
+          <w:szCs w:val="19"/>
+          <w:highlight w:val="white"/>
+        </w:rPr>
+        <w:t>typeof</w:t>
+      </w:r>
+      <w:r>
+        <w:rPr>
+          <w:rFonts w:ascii="Cascadia Mono" w:hAnsi="Cascadia Mono" w:cs="Cascadia Mono"/>
+          <w:color w:val="000000"/>
+          <w:sz w:val="19"/>
+          <w:szCs w:val="19"/>
+          <w:highlight w:val="white"/>
+        </w:rPr>
+        <w:t>(</w:t>
+      </w:r>
+      <w:r>
+        <w:rPr>
+          <w:rFonts w:ascii="Cascadia Mono" w:hAnsi="Cascadia Mono" w:cs="Cascadia Mono"/>
+          <w:color w:val="2B91AF"/>
+          <w:sz w:val="19"/>
+          <w:szCs w:val="19"/>
+          <w:highlight w:val="white"/>
+        </w:rPr>
+        <w:t>Repository</w:t>
+      </w:r>
+      <w:r>
+        <w:rPr>
+          <w:rFonts w:ascii="Cascadia Mono" w:hAnsi="Cascadia Mono" w:cs="Cascadia Mono"/>
+          <w:color w:val="000000"/>
+          <w:sz w:val="19"/>
+          <w:szCs w:val="19"/>
+          <w:highlight w:val="white"/>
+        </w:rPr>
+        <w:t>&lt;&gt;));</w:t>
+      </w:r>
+    </w:p>
+    <w:p>
+      <w:pPr>
+        <w:autoSpaceDE w:val="0"/>
+        <w:autoSpaceDN w:val="0"/>
+        <w:adjustRightInd w:val="0"/>
+        <w:spacing w:after="0" w:line="240" w:lineRule="auto"/>
+        <w:rPr>
+          <w:rFonts w:ascii="Cascadia Mono" w:hAnsi="Cascadia Mono" w:cs="Cascadia Mono"/>
+          <w:color w:val="000000"/>
+          <w:sz w:val="19"/>
+          <w:szCs w:val="19"/>
+          <w:highlight w:val="white"/>
+        </w:rPr>
+      </w:pPr>
+      <w:r>
+        <w:rPr>
+          <w:rFonts w:ascii="Cascadia Mono" w:hAnsi="Cascadia Mono" w:cs="Cascadia Mono"/>
+          <w:color w:val="000000"/>
+          <w:sz w:val="19"/>
+          <w:szCs w:val="19"/>
+          <w:highlight w:val="white"/>
+        </w:rPr>
+        <w:t xml:space="preserve"> </w:t>
+      </w:r>
+      <w:r>
+        <w:rPr>
+          <w:rFonts w:ascii="Cascadia Mono" w:hAnsi="Cascadia Mono" w:cs="Cascadia Mono"/>
+          <w:color w:val="000000"/>
+          <w:sz w:val="19"/>
+          <w:szCs w:val="19"/>
+          <w:highlight w:val="white"/>
+        </w:rPr>
+        <w:tab/>
+      </w:r>
+      <w:proofErr w:type="gramStart"/>
+      <w:r>
+        <w:rPr>
+          <w:rFonts w:ascii="Cascadia Mono" w:hAnsi="Cascadia Mono" w:cs="Cascadia Mono"/>
+          <w:color w:val="000000"/>
+          <w:sz w:val="19"/>
+          <w:szCs w:val="19"/>
+          <w:highlight w:val="white"/>
+        </w:rPr>
+        <w:t>builder.Services.AddScoped</w:t>
+      </w:r>
+      <w:proofErr w:type="gramEnd"/>
+      <w:r>
+        <w:rPr>
+          <w:rFonts w:ascii="Cascadia Mono" w:hAnsi="Cascadia Mono" w:cs="Cascadia Mono"/>
+          <w:color w:val="000000"/>
+          <w:sz w:val="19"/>
+          <w:szCs w:val="19"/>
+          <w:highlight w:val="white"/>
+        </w:rPr>
+        <w:t>&lt;</w:t>
+      </w:r>
+      <w:r>
+        <w:rPr>
+          <w:rFonts w:ascii="Cascadia Mono" w:hAnsi="Cascadia Mono" w:cs="Cascadia Mono"/>
+          <w:color w:val="2B91AF"/>
+          <w:sz w:val="19"/>
+          <w:szCs w:val="19"/>
+          <w:highlight w:val="white"/>
+        </w:rPr>
+        <w:t>IUnitOfWork</w:t>
+      </w:r>
+      <w:r>
+        <w:rPr>
+          <w:rFonts w:ascii="Cascadia Mono" w:hAnsi="Cascadia Mono" w:cs="Cascadia Mono"/>
+          <w:color w:val="000000"/>
+          <w:sz w:val="19"/>
+          <w:szCs w:val="19"/>
+          <w:highlight w:val="white"/>
+        </w:rPr>
+        <w:t xml:space="preserve">, </w:t>
+      </w:r>
+      <w:r>
+        <w:rPr>
+          <w:rFonts w:ascii="Cascadia Mono" w:hAnsi="Cascadia Mono" w:cs="Cascadia Mono"/>
+          <w:color w:val="2B91AF"/>
+          <w:sz w:val="19"/>
+          <w:szCs w:val="19"/>
+          <w:highlight w:val="white"/>
+        </w:rPr>
+        <w:t>UnitOfWork</w:t>
+      </w:r>
+      <w:r>
+        <w:rPr>
+          <w:rFonts w:ascii="Cascadia Mono" w:hAnsi="Cascadia Mono" w:cs="Cascadia Mono"/>
+          <w:color w:val="000000"/>
+          <w:sz w:val="19"/>
+          <w:szCs w:val="19"/>
+          <w:highlight w:val="white"/>
+        </w:rPr>
+        <w:t xml:space="preserve">&gt;(); </w:t>
+      </w:r>
+      <w:r>
+        <w:rPr>
+          <w:rFonts w:ascii="Consolas" w:hAnsi="Consolas"/>
+          <w:b/>
+          <w:color w:val="242424"/>
+          <w:sz w:val="19"/>
+          <w:szCs w:val="19"/>
+          <w:shd w:val="clear" w:color="auto" w:fill="FFFFFF"/>
+        </w:rPr>
+        <w:t xml:space="preserve">Program.cs </w:t>
+      </w:r>
+      <w:r>
+        <w:rPr>
+          <w:rFonts w:ascii="Consolas" w:hAnsi="Consolas"/>
+          <w:b/>
+          <w:color w:val="242424"/>
+          <w:sz w:val="19"/>
+          <w:szCs w:val="19"/>
+          <w:shd w:val="clear" w:color="auto" w:fill="FFFFFF"/>
+        </w:rPr>
+        <w:t xml:space="preserve"> </w:t>
+      </w:r>
+    </w:p>
+    <w:p>
+      <w:pPr>
+        <w:pStyle w:val="KonuBal"/>
+        <w:rPr>
+          <w:rFonts w:ascii="Consolas" w:hAnsi="Consolas"/>
+          <w:color w:val="242424"/>
+          <w:sz w:val="19"/>
+          <w:szCs w:val="19"/>
+          <w:shd w:val="clear" w:color="auto" w:fill="FFFFFF"/>
+        </w:rPr>
+      </w:pPr>
+      <w:bookmarkStart w:id="9" w:name="_Toc201251632"/>
+      <w:r>
+        <w:t>ElasticSearch</w:t>
+      </w:r>
+      <w:bookmarkEnd w:id="9"/>
+      <w:r>
+        <w:t xml:space="preserve"> </w:t>
+      </w:r>
+    </w:p>
+    <w:p>
+      <w:pPr>
+        <w:autoSpaceDE w:val="0"/>
+        <w:autoSpaceDN w:val="0"/>
+        <w:adjustRightInd w:val="0"/>
+        <w:spacing w:after="0" w:line="240" w:lineRule="auto"/>
+        <w:ind w:firstLine="708"/>
+        <w:rPr>
+          <w:rFonts w:ascii="Consolas" w:hAnsi="Consolas"/>
+          <w:color w:val="242424"/>
+          <w:sz w:val="19"/>
+          <w:szCs w:val="19"/>
+          <w:shd w:val="clear" w:color="auto" w:fill="FFFFFF"/>
+        </w:rPr>
+      </w:pPr>
+      <w:proofErr w:type="gramStart"/>
+      <w:r>
+        <w:rPr>
+          <w:rFonts w:ascii="Consolas" w:hAnsi="Consolas"/>
+          <w:color w:val="242424"/>
+          <w:sz w:val="19"/>
+          <w:szCs w:val="19"/>
+          <w:shd w:val="clear" w:color="auto" w:fill="FFFFFF"/>
+        </w:rPr>
+        <w:t>docker</w:t>
+      </w:r>
+      <w:proofErr w:type="gramEnd"/>
+      <w:r>
+        <w:rPr>
+          <w:rFonts w:ascii="Consolas" w:hAnsi="Consolas"/>
+          <w:color w:val="242424"/>
+          <w:sz w:val="19"/>
+          <w:szCs w:val="19"/>
+          <w:shd w:val="clear" w:color="auto" w:fill="FFFFFF"/>
+        </w:rPr>
+        <w:t xml:space="preserve"> pull docker.elastic.co/elasticsearch/elasticsearch-wolfi:9.0.0</w:t>
+      </w:r>
+    </w:p>
+    <w:p>
+      <w:pPr>
+        <w:autoSpaceDE w:val="0"/>
+        <w:autoSpaceDN w:val="0"/>
+        <w:adjustRightInd w:val="0"/>
+        <w:spacing w:after="0" w:line="240" w:lineRule="auto"/>
+        <w:ind w:firstLine="708"/>
+        <w:rPr>
+          <w:rFonts w:ascii="Consolas" w:hAnsi="Consolas"/>
+          <w:color w:val="242424"/>
+          <w:sz w:val="19"/>
+          <w:szCs w:val="19"/>
+          <w:shd w:val="clear" w:color="auto" w:fill="FFFFFF"/>
+        </w:rPr>
+      </w:pPr>
+      <w:proofErr w:type="gramStart"/>
+      <w:r>
+        <w:rPr>
+          <w:rFonts w:ascii="Consolas" w:hAnsi="Consolas"/>
+          <w:color w:val="242424"/>
+          <w:sz w:val="19"/>
+          <w:szCs w:val="19"/>
+          <w:shd w:val="clear" w:color="auto" w:fill="FFFFFF"/>
+        </w:rPr>
+        <w:t>docker</w:t>
+      </w:r>
+      <w:proofErr w:type="gramEnd"/>
+      <w:r>
+        <w:rPr>
+          <w:rFonts w:ascii="Consolas" w:hAnsi="Consolas"/>
+          <w:color w:val="242424"/>
+          <w:sz w:val="19"/>
+          <w:szCs w:val="19"/>
+          <w:shd w:val="clear" w:color="auto" w:fill="FFFFFF"/>
+        </w:rPr>
+        <w:t xml:space="preserve"> run -p 9200:9200 -p 9300:9300 -e "discovery.type=single-node" docker.elastic.co/elasticsearch/elasticsearch:7.5.2</w:t>
+      </w:r>
+    </w:p>
+    <w:p>
+      <w:pPr>
+        <w:autoSpaceDE w:val="0"/>
+        <w:autoSpaceDN w:val="0"/>
+        <w:adjustRightInd w:val="0"/>
+        <w:spacing w:after="0" w:line="240" w:lineRule="auto"/>
+        <w:ind w:firstLine="708"/>
+        <w:rPr>
+          <w:rStyle w:val="hljs-variableconstant"/>
+          <w:rFonts w:ascii="Courier New" w:hAnsi="Courier New" w:cs="Courier New"/>
+          <w:color w:val="242424"/>
+          <w:spacing w:val="-5"/>
+          <w:sz w:val="21"/>
+          <w:szCs w:val="21"/>
+          <w:shd w:val="clear" w:color="auto" w:fill="F9F9F9"/>
+        </w:rPr>
+      </w:pPr>
+      <w:proofErr w:type="gramStart"/>
+      <w:r>
+        <w:rPr>
+          <w:rFonts w:ascii="Courier New" w:hAnsi="Courier New" w:cs="Courier New"/>
+          <w:color w:val="242424"/>
+          <w:spacing w:val="-5"/>
+          <w:sz w:val="21"/>
+          <w:szCs w:val="21"/>
+          <w:shd w:val="clear" w:color="auto" w:fill="F9F9F9"/>
+        </w:rPr>
+        <w:t>dotnet</w:t>
+      </w:r>
+      <w:proofErr w:type="gramEnd"/>
+      <w:r>
+        <w:rPr>
+          <w:rFonts w:ascii="Courier New" w:hAnsi="Courier New" w:cs="Courier New"/>
+          <w:color w:val="242424"/>
+          <w:spacing w:val="-5"/>
+          <w:sz w:val="21"/>
+          <w:szCs w:val="21"/>
+          <w:shd w:val="clear" w:color="auto" w:fill="F9F9F9"/>
+        </w:rPr>
+        <w:t xml:space="preserve"> add package </w:t>
+      </w:r>
+      <w:r>
+        <w:rPr>
+          <w:rStyle w:val="hljs-variableconstant"/>
+          <w:rFonts w:ascii="Courier New" w:hAnsi="Courier New" w:cs="Courier New"/>
+          <w:color w:val="242424"/>
+          <w:spacing w:val="-5"/>
+          <w:sz w:val="21"/>
+          <w:szCs w:val="21"/>
+          <w:shd w:val="clear" w:color="auto" w:fill="F9F9F9"/>
+        </w:rPr>
+        <w:t>NEST</w:t>
+      </w:r>
+    </w:p>
+    <w:p>
+      <w:pPr>
+        <w:autoSpaceDE w:val="0"/>
+        <w:autoSpaceDN w:val="0"/>
+        <w:adjustRightInd w:val="0"/>
+        <w:spacing w:after="0" w:line="240" w:lineRule="auto"/>
+        <w:ind w:firstLine="708"/>
+        <w:rPr>
+          <w:rStyle w:val="hljs-property"/>
+          <w:rFonts w:ascii="Courier New" w:hAnsi="Courier New" w:cs="Courier New"/>
+          <w:color w:val="242424"/>
+          <w:spacing w:val="-5"/>
+          <w:sz w:val="21"/>
+          <w:szCs w:val="21"/>
+          <w:shd w:val="clear" w:color="auto" w:fill="F9F9F9"/>
+        </w:rPr>
+      </w:pPr>
+      <w:proofErr w:type="gramStart"/>
+      <w:r>
+        <w:rPr>
+          <w:rFonts w:ascii="Courier New" w:hAnsi="Courier New" w:cs="Courier New"/>
+          <w:color w:val="242424"/>
+          <w:spacing w:val="-5"/>
+          <w:sz w:val="21"/>
+          <w:szCs w:val="21"/>
+          <w:shd w:val="clear" w:color="auto" w:fill="F9F9F9"/>
+        </w:rPr>
+        <w:t>dotnet</w:t>
+      </w:r>
+      <w:proofErr w:type="gramEnd"/>
+      <w:r>
+        <w:rPr>
+          <w:rFonts w:ascii="Courier New" w:hAnsi="Courier New" w:cs="Courier New"/>
+          <w:color w:val="242424"/>
+          <w:spacing w:val="-5"/>
+          <w:sz w:val="21"/>
+          <w:szCs w:val="21"/>
+          <w:shd w:val="clear" w:color="auto" w:fill="F9F9F9"/>
+        </w:rPr>
+        <w:t xml:space="preserve"> add package </w:t>
+      </w:r>
+      <w:r>
+        <w:rPr>
+          <w:rStyle w:val="hljs-titleclass"/>
+          <w:rFonts w:ascii="Courier New" w:hAnsi="Courier New" w:cs="Courier New"/>
+          <w:color w:val="242424"/>
+          <w:spacing w:val="-5"/>
+          <w:sz w:val="21"/>
+          <w:szCs w:val="21"/>
+          <w:shd w:val="clear" w:color="auto" w:fill="F9F9F9"/>
+        </w:rPr>
+        <w:t>Elasticsearch</w:t>
+      </w:r>
+      <w:r>
+        <w:rPr>
+          <w:rFonts w:ascii="Courier New" w:hAnsi="Courier New" w:cs="Courier New"/>
+          <w:color w:val="242424"/>
+          <w:spacing w:val="-5"/>
+          <w:sz w:val="21"/>
+          <w:szCs w:val="21"/>
+          <w:shd w:val="clear" w:color="auto" w:fill="F9F9F9"/>
+        </w:rPr>
+        <w:t>.</w:t>
+      </w:r>
+      <w:r>
+        <w:rPr>
+          <w:rStyle w:val="hljs-property"/>
+          <w:rFonts w:ascii="Courier New" w:hAnsi="Courier New" w:cs="Courier New"/>
+          <w:color w:val="242424"/>
+          <w:spacing w:val="-5"/>
+          <w:sz w:val="21"/>
+          <w:szCs w:val="21"/>
+          <w:shd w:val="clear" w:color="auto" w:fill="F9F9F9"/>
+        </w:rPr>
+        <w:t>Net</w:t>
+      </w:r>
+    </w:p>
+    <w:p>
+      <w:pPr>
+        <w:pStyle w:val="KonuBal"/>
+      </w:pPr>
+      <w:r>
+        <w:t xml:space="preserve">Excel Export </w:t>
+      </w:r>
+    </w:p>
+    <w:p>
+      <w:pPr>
+        <w:autoSpaceDE w:val="0"/>
+        <w:autoSpaceDN w:val="0"/>
+        <w:adjustRightInd w:val="0"/>
+        <w:spacing w:after="0" w:line="240" w:lineRule="auto"/>
+        <w:ind w:firstLine="708"/>
+        <w:rPr>
+          <w:rFonts w:ascii="Consolas" w:hAnsi="Consolas"/>
+          <w:b/>
+          <w:color w:val="242424"/>
+          <w:sz w:val="19"/>
+          <w:szCs w:val="19"/>
+          <w:shd w:val="clear" w:color="auto" w:fill="FFFFFF"/>
+        </w:rPr>
+      </w:pPr>
+      <w:proofErr w:type="gramStart"/>
+      <w:r>
+        <w:rPr>
+          <w:rFonts w:ascii="Consolas" w:hAnsi="Consolas"/>
+          <w:color w:val="242424"/>
+          <w:sz w:val="19"/>
+          <w:szCs w:val="19"/>
+          <w:shd w:val="clear" w:color="auto" w:fill="FFFFFF"/>
+        </w:rPr>
+        <w:t>dotnet</w:t>
+      </w:r>
+      <w:proofErr w:type="gramEnd"/>
+      <w:r>
+        <w:rPr>
+          <w:rFonts w:ascii="Consolas" w:hAnsi="Consolas"/>
+          <w:color w:val="242424"/>
+          <w:sz w:val="19"/>
+          <w:szCs w:val="19"/>
+          <w:shd w:val="clear" w:color="auto" w:fill="FFFFFF"/>
+        </w:rPr>
+        <w:t xml:space="preserve"> add package ClosedXML</w:t>
+      </w:r>
+      <w:r>
+        <w:rPr>
+          <w:rFonts w:ascii="Consolas" w:hAnsi="Consolas"/>
+          <w:color w:val="242424"/>
+          <w:sz w:val="19"/>
+          <w:szCs w:val="19"/>
+          <w:shd w:val="clear" w:color="auto" w:fill="FFFFFF"/>
+        </w:rPr>
+        <w:t xml:space="preserve"> </w:t>
+      </w:r>
+      <w:r>
+        <w:rPr>
+          <w:rFonts w:ascii="Courier New" w:hAnsi="Courier New" w:cs="Courier New"/>
+          <w:color w:val="242424"/>
+          <w:spacing w:val="-5"/>
+          <w:sz w:val="21"/>
+          <w:szCs w:val="21"/>
+          <w:shd w:val="clear" w:color="auto" w:fill="F9F9F9"/>
+        </w:rPr>
+        <w:t>(</w:t>
+      </w:r>
+      <w:r>
+        <w:rPr>
+          <w:rFonts w:ascii="Consolas" w:hAnsi="Consolas"/>
+          <w:b/>
+          <w:color w:val="242424"/>
+          <w:sz w:val="19"/>
+          <w:szCs w:val="19"/>
+          <w:shd w:val="clear" w:color="auto" w:fill="FFFFFF"/>
+        </w:rPr>
+        <w:t>Business Layer katmanına eklenecek)</w:t>
+      </w:r>
+      <w:r>
+        <w:rPr>
+          <w:rFonts w:ascii="Consolas" w:hAnsi="Consolas"/>
+          <w:b/>
+          <w:color w:val="242424"/>
+          <w:sz w:val="19"/>
+          <w:szCs w:val="19"/>
+          <w:shd w:val="clear" w:color="auto" w:fill="FFFFFF"/>
+        </w:rPr>
+        <w:t xml:space="preserve"> </w:t>
+      </w:r>
+      <w:r>
+        <w:rPr>
+          <w:rFonts w:ascii="Consolas" w:hAnsi="Consolas"/>
+          <w:b/>
+          <w:color w:val="242424"/>
+          <w:sz w:val="19"/>
+          <w:szCs w:val="19"/>
+          <w:shd w:val="clear" w:color="auto" w:fill="FFFFFF"/>
+        </w:rPr>
+        <w:t xml:space="preserve"> </w:t>
+      </w:r>
+    </w:p>
+    <w:p>
+      <w:pPr>
+        <w:pStyle w:val="KonuBal"/>
+      </w:pPr>
+      <w:r>
+        <w:t>Fluent Validation</w:t>
+      </w:r>
+    </w:p>
+    <w:p>
+      <w:pPr>
+        <w:spacing w:after="0"/>
+        <w:ind w:left="360" w:firstLine="348"/>
+        <w:rPr>
+          <w:rFonts w:ascii="Consolas" w:hAnsi="Consolas"/>
+          <w:color w:val="242424"/>
+          <w:sz w:val="19"/>
+          <w:szCs w:val="19"/>
+          <w:shd w:val="clear" w:color="auto" w:fill="FFFFFF"/>
+        </w:rPr>
+      </w:pPr>
+      <w:proofErr w:type="gramStart"/>
+      <w:r>
+        <w:rPr>
+          <w:rFonts w:ascii="Consolas" w:hAnsi="Consolas"/>
+          <w:color w:val="242424"/>
+          <w:sz w:val="19"/>
+          <w:szCs w:val="19"/>
+          <w:shd w:val="clear" w:color="auto" w:fill="FFFFFF"/>
+        </w:rPr>
+        <w:t>dotnet</w:t>
+      </w:r>
+      <w:proofErr w:type="gramEnd"/>
+      <w:r>
+        <w:rPr>
+          <w:rFonts w:ascii="Consolas" w:hAnsi="Consolas"/>
+          <w:color w:val="242424"/>
+          <w:sz w:val="19"/>
+          <w:szCs w:val="19"/>
+          <w:shd w:val="clear" w:color="auto" w:fill="FFFFFF"/>
+        </w:rPr>
+        <w:t xml:space="preserve"> add package FluentValidation.AspNetCore</w:t>
+      </w:r>
+      <w:r>
+        <w:rPr>
+          <w:rFonts w:ascii="Consolas" w:hAnsi="Consolas"/>
+          <w:color w:val="242424"/>
+          <w:sz w:val="19"/>
+          <w:szCs w:val="19"/>
+          <w:shd w:val="clear" w:color="auto" w:fill="FFFFFF"/>
+        </w:rPr>
+        <w:t xml:space="preserve"> </w:t>
+      </w:r>
+      <w:r>
+        <w:rPr>
+          <w:rFonts w:ascii="Consolas" w:hAnsi="Consolas"/>
+          <w:b/>
+          <w:color w:val="242424"/>
+          <w:sz w:val="19"/>
+          <w:szCs w:val="19"/>
+          <w:shd w:val="clear" w:color="auto" w:fill="FFFFFF"/>
+        </w:rPr>
+        <w:t xml:space="preserve">(ModelView </w:t>
+      </w:r>
+      <w:r>
+        <w:rPr>
+          <w:rFonts w:ascii="Consolas" w:hAnsi="Consolas"/>
+          <w:b/>
+          <w:color w:val="242424"/>
+          <w:sz w:val="19"/>
+          <w:szCs w:val="19"/>
+          <w:shd w:val="clear" w:color="auto" w:fill="FFFFFF"/>
+        </w:rPr>
+        <w:t>k</w:t>
+      </w:r>
+      <w:r>
+        <w:rPr>
+          <w:rFonts w:ascii="Consolas" w:hAnsi="Consolas"/>
+          <w:b/>
+          <w:color w:val="242424"/>
+          <w:sz w:val="19"/>
+          <w:szCs w:val="19"/>
+          <w:shd w:val="clear" w:color="auto" w:fill="FFFFFF"/>
+        </w:rPr>
+        <w:t>atmanına</w:t>
+      </w:r>
+      <w:r>
+        <w:rPr>
+          <w:rFonts w:ascii="Consolas" w:hAnsi="Consolas"/>
+          <w:b/>
+          <w:color w:val="242424"/>
+          <w:sz w:val="19"/>
+          <w:szCs w:val="19"/>
+          <w:shd w:val="clear" w:color="auto" w:fill="FFFFFF"/>
+        </w:rPr>
+        <w:t xml:space="preserve"> ve Program.cs</w:t>
+      </w:r>
+      <w:r>
+        <w:rPr>
+          <w:rFonts w:ascii="Consolas" w:hAnsi="Consolas"/>
+          <w:b/>
+          <w:color w:val="242424"/>
+          <w:sz w:val="19"/>
+          <w:szCs w:val="19"/>
+          <w:shd w:val="clear" w:color="auto" w:fill="FFFFFF"/>
+        </w:rPr>
+        <w:t>)</w:t>
+      </w:r>
+    </w:p>
+    <w:p>
+      <w:pPr>
+        <w:pStyle w:val="KonuBal"/>
+        <w:rPr>
+          <w:shd w:val="clear" w:color="auto" w:fill="FFFFFF"/>
+        </w:rPr>
+      </w:pPr>
+      <w:bookmarkStart w:id="10" w:name="_Toc201251623"/>
+      <w:r>
+        <w:rPr>
+          <w:shd w:val="clear" w:color="auto" w:fill="FFFFFF"/>
+        </w:rPr>
+        <w:t>HTTP İstek Atma</w:t>
+      </w:r>
+    </w:p>
+    <w:p>
+      <w:pPr>
+        <w:pStyle w:val="Balk3"/>
+      </w:pPr>
+      <w:r>
+        <w:t>Kullanım Tavsiyesi</w:t>
+      </w:r>
+    </w:p>
+    <w:p>
+      <w:pPr>
+        <w:pStyle w:val="ListeParagraf"/>
+        <w:numPr>
+          <w:ilvl w:val="0"/>
+          <w:numId w:val="7"/>
+        </w:numPr>
+        <w:spacing w:after="0"/>
         <w:rPr>
           <w:rFonts w:ascii="Consolas" w:hAnsi="Consolas"/>
           <w:color w:val="242424"/>
@@ -3505,8 +3795,6 @@
         <w:spacing w:after="0" w:line="240" w:lineRule="auto"/>
         <w:ind w:left="1416"/>
       </w:pPr>
-      <w:bookmarkStart w:id="11" w:name="_GoBack"/>
-      <w:bookmarkEnd w:id="11"/>
     </w:p>
     <w:p>
       <w:pPr>
@@ -3796,8 +4084,9 @@
       <w:pPr>
         <w:pStyle w:val="KonuBal"/>
       </w:pPr>
-      <w:bookmarkStart w:id="12" w:name="_Toc201251626"/>
-      <w:r>
+      <w:bookmarkStart w:id="11" w:name="_Toc201251626"/>
+      <w:r>
+        <w:lastRenderedPageBreak/>
         <w:t xml:space="preserve">Migration </w:t>
       </w:r>
       <w:r>
@@ -3809,7 +4098,7 @@
       <w:r>
         <w:t xml:space="preserve"> First</w:t>
       </w:r>
-      <w:bookmarkEnd w:id="12"/>
+      <w:bookmarkEnd w:id="11"/>
     </w:p>
     <w:p>
       <w:pPr>
@@ -3918,7 +4207,6 @@
           <w:b/>
           <w:i/>
         </w:rPr>
-        <w:lastRenderedPageBreak/>
         <w:t>dotnet</w:t>
       </w:r>
       <w:proofErr w:type="gramEnd"/>
@@ -5069,7 +5357,7 @@
       <w:pPr>
         <w:pStyle w:val="KonuBal"/>
       </w:pPr>
-      <w:bookmarkStart w:id="13" w:name="_Toc201251627"/>
+      <w:bookmarkStart w:id="12" w:name="_Toc201251627"/>
       <w:r>
         <w:t xml:space="preserve">Migration </w:t>
       </w:r>
@@ -5082,7 +5370,7 @@
       <w:r>
         <w:t xml:space="preserve"> First</w:t>
       </w:r>
-      <w:bookmarkEnd w:id="13"/>
+      <w:bookmarkEnd w:id="12"/>
     </w:p>
     <w:p>
       <w:pPr>
@@ -5234,135 +5522,135 @@
       <w:pPr>
         <w:pStyle w:val="KonuBal"/>
       </w:pPr>
-      <w:bookmarkStart w:id="14" w:name="_Toc201251628"/>
+      <w:bookmarkStart w:id="13" w:name="_Toc201251628"/>
       <w:r>
         <w:t>RabbitMq Kurulum</w:t>
       </w:r>
+      <w:bookmarkEnd w:id="13"/>
+      <w:r>
+        <w:t xml:space="preserve"> </w:t>
+      </w:r>
+    </w:p>
+    <w:p>
+      <w:pPr>
+        <w:pStyle w:val="ListeParagraf"/>
+        <w:rPr>
+          <w:rFonts w:ascii="Consolas" w:hAnsi="Consolas"/>
+          <w:color w:val="242424"/>
+          <w:sz w:val="19"/>
+          <w:szCs w:val="19"/>
+          <w:shd w:val="clear" w:color="auto" w:fill="FFFFFF"/>
+        </w:rPr>
+      </w:pPr>
+      <w:proofErr w:type="gramStart"/>
+      <w:r>
+        <w:rPr>
+          <w:rFonts w:ascii="Consolas" w:hAnsi="Consolas"/>
+          <w:color w:val="242424"/>
+          <w:sz w:val="19"/>
+          <w:szCs w:val="19"/>
+          <w:shd w:val="clear" w:color="auto" w:fill="FFFFFF"/>
+        </w:rPr>
+        <w:t>dotnet</w:t>
+      </w:r>
+      <w:proofErr w:type="gramEnd"/>
+      <w:r>
+        <w:rPr>
+          <w:rFonts w:ascii="Consolas" w:hAnsi="Consolas"/>
+          <w:color w:val="242424"/>
+          <w:sz w:val="19"/>
+          <w:szCs w:val="19"/>
+          <w:shd w:val="clear" w:color="auto" w:fill="FFFFFF"/>
+        </w:rPr>
+        <w:t xml:space="preserve"> add package RabbitMQ.Client</w:t>
+      </w:r>
+      <w:r>
+        <w:rPr>
+          <w:rFonts w:ascii="Consolas" w:hAnsi="Consolas"/>
+          <w:color w:val="242424"/>
+          <w:sz w:val="19"/>
+          <w:szCs w:val="19"/>
+          <w:shd w:val="clear" w:color="auto" w:fill="FFFFFF"/>
+        </w:rPr>
+        <w:t xml:space="preserve">  </w:t>
+      </w:r>
+      <w:r>
+        <w:rPr>
+          <w:rFonts w:ascii="Consolas" w:hAnsi="Consolas"/>
+          <w:b/>
+          <w:color w:val="242424"/>
+          <w:sz w:val="19"/>
+          <w:szCs w:val="19"/>
+          <w:shd w:val="clear" w:color="auto" w:fill="FFFFFF"/>
+        </w:rPr>
+        <w:t>(</w:t>
+      </w:r>
+      <w:r>
+        <w:rPr>
+          <w:rFonts w:ascii="Consolas" w:hAnsi="Consolas"/>
+          <w:b/>
+          <w:color w:val="242424"/>
+          <w:sz w:val="19"/>
+          <w:szCs w:val="19"/>
+          <w:shd w:val="clear" w:color="auto" w:fill="FFFFFF"/>
+        </w:rPr>
+        <w:t>Kuyruk mekanizması nerede olacaksa. WorkerServis</w:t>
+      </w:r>
+      <w:r>
+        <w:rPr>
+          <w:rFonts w:ascii="Consolas" w:hAnsi="Consolas"/>
+          <w:b/>
+          <w:color w:val="242424"/>
+          <w:sz w:val="19"/>
+          <w:szCs w:val="19"/>
+          <w:shd w:val="clear" w:color="auto" w:fill="FFFFFF"/>
+        </w:rPr>
+        <w:t>)</w:t>
+      </w:r>
+    </w:p>
+    <w:p>
+      <w:pPr>
+        <w:pStyle w:val="ListeParagraf"/>
+        <w:rPr>
+          <w:rFonts w:ascii="Consolas" w:hAnsi="Consolas"/>
+          <w:color w:val="242424"/>
+          <w:sz w:val="19"/>
+          <w:szCs w:val="19"/>
+          <w:shd w:val="clear" w:color="auto" w:fill="FFFFFF"/>
+        </w:rPr>
+      </w:pPr>
+      <w:proofErr w:type="gramStart"/>
+      <w:r>
+        <w:rPr>
+          <w:rFonts w:ascii="Consolas" w:hAnsi="Consolas"/>
+          <w:color w:val="242424"/>
+          <w:sz w:val="19"/>
+          <w:szCs w:val="19"/>
+          <w:shd w:val="clear" w:color="auto" w:fill="FFFFFF"/>
+        </w:rPr>
+        <w:t>docker</w:t>
+      </w:r>
+      <w:proofErr w:type="gramEnd"/>
+      <w:r>
+        <w:rPr>
+          <w:rFonts w:ascii="Consolas" w:hAnsi="Consolas"/>
+          <w:color w:val="242424"/>
+          <w:sz w:val="19"/>
+          <w:szCs w:val="19"/>
+          <w:shd w:val="clear" w:color="auto" w:fill="FFFFFF"/>
+        </w:rPr>
+        <w:t xml:space="preserve"> run -d --hostname rabbitmq --name rabbitmq -e RABBITMQ_DEFAULT_USER=admin -e RABBITMQ_DEFAULT_PASS=123456 -p 5672:5672 -p 15672:15672 rabbitmq:3-management</w:t>
+      </w:r>
+    </w:p>
+    <w:p>
+      <w:pPr>
+        <w:pStyle w:val="KonuBal"/>
+      </w:pPr>
+      <w:bookmarkStart w:id="14" w:name="_Toc201251629"/>
+      <w:r>
+        <w:t>Redis Kurulumu</w:t>
+      </w:r>
       <w:bookmarkEnd w:id="14"/>
-      <w:r>
-        <w:t xml:space="preserve"> </w:t>
-      </w:r>
-    </w:p>
-    <w:p>
-      <w:pPr>
-        <w:pStyle w:val="ListeParagraf"/>
-        <w:rPr>
-          <w:rFonts w:ascii="Consolas" w:hAnsi="Consolas"/>
-          <w:color w:val="242424"/>
-          <w:sz w:val="19"/>
-          <w:szCs w:val="19"/>
-          <w:shd w:val="clear" w:color="auto" w:fill="FFFFFF"/>
-        </w:rPr>
-      </w:pPr>
-      <w:proofErr w:type="gramStart"/>
-      <w:r>
-        <w:rPr>
-          <w:rFonts w:ascii="Consolas" w:hAnsi="Consolas"/>
-          <w:color w:val="242424"/>
-          <w:sz w:val="19"/>
-          <w:szCs w:val="19"/>
-          <w:shd w:val="clear" w:color="auto" w:fill="FFFFFF"/>
-        </w:rPr>
-        <w:t>dotnet</w:t>
-      </w:r>
-      <w:proofErr w:type="gramEnd"/>
-      <w:r>
-        <w:rPr>
-          <w:rFonts w:ascii="Consolas" w:hAnsi="Consolas"/>
-          <w:color w:val="242424"/>
-          <w:sz w:val="19"/>
-          <w:szCs w:val="19"/>
-          <w:shd w:val="clear" w:color="auto" w:fill="FFFFFF"/>
-        </w:rPr>
-        <w:t xml:space="preserve"> add package RabbitMQ.Client</w:t>
-      </w:r>
-      <w:r>
-        <w:rPr>
-          <w:rFonts w:ascii="Consolas" w:hAnsi="Consolas"/>
-          <w:color w:val="242424"/>
-          <w:sz w:val="19"/>
-          <w:szCs w:val="19"/>
-          <w:shd w:val="clear" w:color="auto" w:fill="FFFFFF"/>
-        </w:rPr>
-        <w:t xml:space="preserve">  </w:t>
-      </w:r>
-      <w:r>
-        <w:rPr>
-          <w:rFonts w:ascii="Consolas" w:hAnsi="Consolas"/>
-          <w:b/>
-          <w:color w:val="242424"/>
-          <w:sz w:val="19"/>
-          <w:szCs w:val="19"/>
-          <w:shd w:val="clear" w:color="auto" w:fill="FFFFFF"/>
-        </w:rPr>
-        <w:t>(</w:t>
-      </w:r>
-      <w:r>
-        <w:rPr>
-          <w:rFonts w:ascii="Consolas" w:hAnsi="Consolas"/>
-          <w:b/>
-          <w:color w:val="242424"/>
-          <w:sz w:val="19"/>
-          <w:szCs w:val="19"/>
-          <w:shd w:val="clear" w:color="auto" w:fill="FFFFFF"/>
-        </w:rPr>
-        <w:t>Kuyruk mekanizması nerede olacaksa. WorkerServis</w:t>
-      </w:r>
-      <w:r>
-        <w:rPr>
-          <w:rFonts w:ascii="Consolas" w:hAnsi="Consolas"/>
-          <w:b/>
-          <w:color w:val="242424"/>
-          <w:sz w:val="19"/>
-          <w:szCs w:val="19"/>
-          <w:shd w:val="clear" w:color="auto" w:fill="FFFFFF"/>
-        </w:rPr>
-        <w:t>)</w:t>
-      </w:r>
-    </w:p>
-    <w:p>
-      <w:pPr>
-        <w:pStyle w:val="ListeParagraf"/>
-        <w:rPr>
-          <w:rFonts w:ascii="Consolas" w:hAnsi="Consolas"/>
-          <w:color w:val="242424"/>
-          <w:sz w:val="19"/>
-          <w:szCs w:val="19"/>
-          <w:shd w:val="clear" w:color="auto" w:fill="FFFFFF"/>
-        </w:rPr>
-      </w:pPr>
-      <w:proofErr w:type="gramStart"/>
-      <w:r>
-        <w:rPr>
-          <w:rFonts w:ascii="Consolas" w:hAnsi="Consolas"/>
-          <w:color w:val="242424"/>
-          <w:sz w:val="19"/>
-          <w:szCs w:val="19"/>
-          <w:shd w:val="clear" w:color="auto" w:fill="FFFFFF"/>
-        </w:rPr>
-        <w:t>docker</w:t>
-      </w:r>
-      <w:proofErr w:type="gramEnd"/>
-      <w:r>
-        <w:rPr>
-          <w:rFonts w:ascii="Consolas" w:hAnsi="Consolas"/>
-          <w:color w:val="242424"/>
-          <w:sz w:val="19"/>
-          <w:szCs w:val="19"/>
-          <w:shd w:val="clear" w:color="auto" w:fill="FFFFFF"/>
-        </w:rPr>
-        <w:t xml:space="preserve"> run -d --hostname rabbitmq --name rabbitmq -e RABBITMQ_DEFAULT_USER=admin -e RABBITMQ_DEFAULT_PASS=123456 -p 5672:5672 -p 15672:15672 rabbitmq:3-management</w:t>
-      </w:r>
-    </w:p>
-    <w:p>
-      <w:pPr>
-        <w:pStyle w:val="KonuBal"/>
-      </w:pPr>
-      <w:bookmarkStart w:id="15" w:name="_Toc201251629"/>
-      <w:r>
-        <w:t>Redis Kurulumu</w:t>
-      </w:r>
-      <w:bookmarkEnd w:id="15"/>
       <w:r>
         <w:t xml:space="preserve"> </w:t>
       </w:r>
@@ -5502,6 +5790,7 @@
           <w:szCs w:val="19"/>
           <w:shd w:val="clear" w:color="auto" w:fill="FFFFFF"/>
         </w:rPr>
+        <w:lastRenderedPageBreak/>
         <w:t>docker</w:t>
       </w:r>
       <w:proofErr w:type="gramEnd"/>
@@ -5520,11 +5809,11 @@
       <w:pPr>
         <w:pStyle w:val="KonuBal"/>
       </w:pPr>
-      <w:bookmarkStart w:id="16" w:name="_Toc201251631"/>
+      <w:bookmarkStart w:id="15" w:name="_Toc201251631"/>
       <w:r>
         <w:t>UnitOfWorkTransactionFilter</w:t>
       </w:r>
-      <w:bookmarkEnd w:id="16"/>
+      <w:bookmarkEnd w:id="15"/>
     </w:p>
     <w:p>
       <w:pPr>
@@ -5827,7 +6116,6 @@
         <w:pStyle w:val="KonuBal"/>
       </w:pPr>
       <w:r>
-        <w:lastRenderedPageBreak/>
         <w:t>Nuget</w:t>
       </w:r>
     </w:p>
@@ -5927,11 +6215,11 @@
       <w:pPr>
         <w:pStyle w:val="KonuBal"/>
       </w:pPr>
-      <w:bookmarkStart w:id="17" w:name="_Toc201251634"/>
+      <w:bookmarkStart w:id="16" w:name="_Toc201251634"/>
       <w:r>
         <w:t>Program.cs</w:t>
       </w:r>
-      <w:bookmarkEnd w:id="17"/>
+      <w:bookmarkEnd w:id="16"/>
       <w:r>
         <w:t xml:space="preserve"> </w:t>
       </w:r>
@@ -8160,6 +8448,7 @@
           <w:szCs w:val="19"/>
           <w:highlight w:val="white"/>
         </w:rPr>
+        <w:lastRenderedPageBreak/>
         <w:t xml:space="preserve">            {</w:t>
       </w:r>
     </w:p>
@@ -8530,7 +8819,6 @@
           <w:szCs w:val="19"/>
           <w:highlight w:val="white"/>
         </w:rPr>
-        <w:lastRenderedPageBreak/>
         <w:t xml:space="preserve">        {</w:t>
       </w:r>
     </w:p>
@@ -11023,6 +11311,7 @@
           <w:szCs w:val="19"/>
           <w:highlight w:val="white"/>
         </w:rPr>
+        <w:lastRenderedPageBreak/>
         <w:t xml:space="preserve">                                            Scheme = </w:t>
       </w:r>
       <w:r>
@@ -11439,7 +11728,6 @@
           <w:szCs w:val="19"/>
           <w:highlight w:val="white"/>
         </w:rPr>
-        <w:lastRenderedPageBreak/>
         <w:t xml:space="preserve">            </w:t>
       </w:r>
       <w:r>
@@ -13490,6 +13778,7 @@
         <w:rPr>
           <w:b/>
         </w:rPr>
+        <w:lastRenderedPageBreak/>
         <w:t>Hata:</w:t>
       </w:r>
       <w:r>
@@ -13570,7 +13859,6 @@
         <w:pStyle w:val="KonuBal"/>
       </w:pPr>
       <w:r>
-        <w:lastRenderedPageBreak/>
         <w:t>RabbitMQ Consumer</w:t>
       </w:r>
       <w:r>
@@ -15711,6 +15999,7 @@
           <w:sz w:val="19"/>
           <w:szCs w:val="19"/>
         </w:rPr>
+        <w:lastRenderedPageBreak/>
         <w:t>var</w:t>
       </w:r>
       <w:proofErr w:type="gramEnd"/>
@@ -16209,7 +16498,6 @@
           <w:szCs w:val="19"/>
           <w:highlight w:val="white"/>
         </w:rPr>
-        <w:lastRenderedPageBreak/>
         <w:t xml:space="preserve">            </w:t>
       </w:r>
       <w:proofErr w:type="gramStart"/>
@@ -16436,11 +16724,11 @@
       <w:pPr>
         <w:pStyle w:val="KonuBal"/>
       </w:pPr>
-      <w:bookmarkStart w:id="18" w:name="_Toc201251633"/>
+      <w:bookmarkStart w:id="17" w:name="_Toc201251633"/>
       <w:r>
         <w:t>React</w:t>
       </w:r>
-      <w:bookmarkEnd w:id="18"/>
+      <w:bookmarkEnd w:id="17"/>
       <w:r>
         <w:t xml:space="preserve"> </w:t>
       </w:r>
@@ -16679,6 +16967,17 @@
     <w:p>
       <w:pPr>
         <w:pStyle w:val="ListeParagraf"/>
+        <w:ind w:left="1404"/>
+      </w:pPr>
+      <w:r>
+        <w:t>npm install jwt-decode</w:t>
+      </w:r>
+      <w:bookmarkStart w:id="18" w:name="_GoBack"/>
+      <w:bookmarkEnd w:id="18"/>
+    </w:p>
+    <w:p>
+      <w:pPr>
+        <w:pStyle w:val="ListeParagraf"/>
         <w:spacing w:after="0"/>
         <w:ind w:left="1404"/>
       </w:pPr>
@@ -17476,6 +17775,7 @@
           <w:szCs w:val="21"/>
           <w:lang w:eastAsia="tr-TR"/>
         </w:rPr>
+        <w:lastRenderedPageBreak/>
         <w:t xml:space="preserve">    </w:t>
       </w:r>
       <w:r>
@@ -18106,7 +18406,6 @@
           <w:szCs w:val="21"/>
           <w:lang w:eastAsia="tr-TR"/>
         </w:rPr>
-        <w:lastRenderedPageBreak/>
         <w:t xml:space="preserve">    </w:t>
       </w:r>
       <w:r>
@@ -19956,6 +20255,7 @@
           <w:szCs w:val="19"/>
           <w:highlight w:val="white"/>
         </w:rPr>
+        <w:lastRenderedPageBreak/>
         <w:t xml:space="preserve">        </w:t>
       </w:r>
       <w:proofErr w:type="gramStart"/>
@@ -20605,7 +20905,6 @@
           <w:szCs w:val="21"/>
           <w:lang w:eastAsia="tr-TR"/>
         </w:rPr>
-        <w:lastRenderedPageBreak/>
         <w:t xml:space="preserve">    </w:t>
       </w:r>
       <w:proofErr w:type="gramStart"/>
@@ -26239,7 +26538,7 @@
 </file>
 
 <file path=customXml/itemProps1.xml><?xml version="1.0" encoding="utf-8"?>
-<ds:datastoreItem xmlns:ds="http://schemas.openxmlformats.org/officeDocument/2006/customXml" ds:itemID="{E0643629-6189-47AA-A033-C61A9132D1BF}">
+<ds:datastoreItem xmlns:ds="http://schemas.openxmlformats.org/officeDocument/2006/customXml" ds:itemID="{B1CD42F8-33F0-4499-A07D-A185BC267EF3}">
   <ds:schemaRefs>
     <ds:schemaRef ds:uri="http://schemas.openxmlformats.org/officeDocument/2006/bibliography"/>
   </ds:schemaRefs>

</xml_diff>